<commit_message>
Feat: Novo componente que é uma bola com as minhas habilidades que ficam girando. Modificado o tom do darkmode e feito ajustes no curriculo
</commit_message>
<xml_diff>
--- a/public/CV - Francine Cruz.docx
+++ b/public/CV - Francine Cruz.docx
@@ -2,12 +2,11 @@
 <file path=word/document.xml><?xml version="1.0" encoding="utf-8"?>
 <w:document xmlns:wpc="http://schemas.microsoft.com/office/word/2010/wordprocessingCanvas" xmlns:cx="http://schemas.microsoft.com/office/drawing/2014/chartex" xmlns:cx1="http://schemas.microsoft.com/office/drawing/2015/9/8/chartex" xmlns:cx2="http://schemas.microsoft.com/office/drawing/2015/10/21/chartex" xmlns:cx3="http://schemas.microsoft.com/office/drawing/2016/5/9/chartex" xmlns:cx4="http://schemas.microsoft.com/office/drawing/2016/5/10/chartex" xmlns:cx5="http://schemas.microsoft.com/office/drawing/2016/5/11/chartex" xmlns:cx6="http://schemas.microsoft.com/office/drawing/2016/5/12/chartex" xmlns:cx7="http://schemas.microsoft.com/office/drawing/2016/5/13/chartex" xmlns:cx8="http://schemas.microsoft.com/office/drawing/2016/5/14/chartex" xmlns:mc="http://schemas.openxmlformats.org/markup-compatibility/2006" xmlns:aink="http://schemas.microsoft.com/office/drawing/2016/ink" xmlns:am3d="http://schemas.microsoft.com/office/drawing/2017/model3d" xmlns:o="urn:schemas-microsoft-com:office:office" xmlns:r="http://schemas.openxmlformats.org/officeDocument/2006/relationships" xmlns:m="http://schemas.openxmlformats.org/officeDocument/2006/math" xmlns:v="urn:schemas-microsoft-com:vml" xmlns:wp14="http://schemas.microsoft.com/office/word/2010/wordprocessingDrawing" xmlns:wp="http://schemas.openxmlformats.org/drawingml/2006/wordprocessingDrawing" xmlns:w10="urn:schemas-microsoft-com:office:word" xmlns:w="http://schemas.openxmlformats.org/wordprocessingml/2006/main" xmlns:w14="http://schemas.microsoft.com/office/word/2010/wordml" xmlns:w15="http://schemas.microsoft.com/office/word/2012/wordml" xmlns:w16cex="http://schemas.microsoft.com/office/word/2018/wordml/cex" xmlns:w16cid="http://schemas.microsoft.com/office/word/2016/wordml/cid" xmlns:w16="http://schemas.microsoft.com/office/word/2018/wordml" xmlns:w16sdtdh="http://schemas.microsoft.com/office/word/2020/wordml/sdtdatahash" xmlns:w16se="http://schemas.microsoft.com/office/word/2015/wordml/symex" xmlns:wpg="http://schemas.microsoft.com/office/word/2010/wordprocessingGroup" xmlns:wpi="http://schemas.microsoft.com/office/word/2010/wordprocessingInk" xmlns:wne="http://schemas.microsoft.com/office/word/2006/wordml" xmlns:wps="http://schemas.microsoft.com/office/word/2010/wordprocessingShape" mc:Ignorable="w14 w15 w16se w16cid w16 w16cex w16sdtdh wp14">
   <w:body>
-    <w:p>
-      <w:pPr>
-        <w:pBdr>
-          <w:bottom w:val="single" w:color="808080" w:sz="12" w:space="1"/>
-        </w:pBdr>
-        <w:spacing w:after="0" w:line="240" w:lineRule="auto"/>
+    <w:p w14:noSpellErr="1">
+      <w:pPr>
+        <w:pStyle w:val="Normal"/>
+        <w:shd w:val="clear" w:color="auto" w:fill="FFFFFF" w:themeFill="background1"/>
+        <w:spacing w:line="240" w:lineRule="auto"/>
         <w:jc w:val="center"/>
         <w:rPr>
           <w:rFonts w:ascii="Arial" w:hAnsi="Arial" w:eastAsia="Arial" w:cs="Arial"/>
@@ -28,9 +27,10 @@
         <w:t>FRANCINE CAROLINA OLIVEIRA CRUZ</w:t>
       </w:r>
     </w:p>
-    <w:p>
+    <w:p w14:noSpellErr="1">
       <w:pPr>
         <w:pStyle w:val="Default"/>
+        <w:spacing w:line="240" w:lineRule="auto"/>
         <w:jc w:val="center"/>
         <w:rPr>
           <w:rFonts w:ascii="Arial" w:hAnsi="Arial" w:eastAsia="Arial" w:cs="Arial"/>
@@ -45,49 +45,452 @@
           <w:szCs w:val="24"/>
         </w:rPr>
         <w:t>Boa Vista, Candelária - RS</w:t>
+      </w:r>
+    </w:p>
+    <w:p w14:noSpellErr="1">
+      <w:pPr>
+        <w:pStyle w:val="Default"/>
+        <w:spacing w:line="240" w:lineRule="auto"/>
+        <w:jc w:val="center"/>
+        <w:rPr>
+          <w:rFonts w:ascii="Arial" w:hAnsi="Arial" w:eastAsia="Arial" w:cs="Arial"/>
+          <w:sz w:val="24"/>
+          <w:szCs w:val="24"/>
+        </w:rPr>
+      </w:pPr>
+      <w:r>
+        <w:rPr>
+          <w:rFonts w:ascii="Arial" w:hAnsi="Arial" w:eastAsia="Arial" w:cs="Arial"/>
+          <w:sz w:val="24"/>
+          <w:szCs w:val="24"/>
+        </w:rPr>
+        <w:t>(51) 98628-3397</w:t>
+      </w:r>
+    </w:p>
+    <w:p w14:noSpellErr="1">
+      <w:pPr>
+        <w:pStyle w:val="Default"/>
+        <w:spacing w:after="300" w:afterAutospacing="off" w:line="240" w:lineRule="auto"/>
+        <w:jc w:val="center"/>
+        <w:rPr>
+          <w:rFonts w:ascii="Arial" w:hAnsi="Arial" w:eastAsia="Arial" w:cs="Arial"/>
+          <w:sz w:val="24"/>
+          <w:szCs w:val="24"/>
+        </w:rPr>
+      </w:pPr>
+      <w:r>
+        <w:rPr>
+          <w:rFonts w:ascii="Arial" w:hAnsi="Arial" w:eastAsia="Arial" w:cs="Arial"/>
+          <w:sz w:val="24"/>
+          <w:szCs w:val="24"/>
+        </w:rPr>
+        <w:t>francine.c.oliveiracruz@gmail.com</w:t>
       </w:r>
     </w:p>
     <w:p>
       <w:pPr>
-        <w:pStyle w:val="Default"/>
+        <w:shd w:val="clear" w:color="auto" w:fill="D9D9D9" w:themeFill="background1" w:themeFillShade="D9"/>
+        <w:spacing w:before="0" w:beforeAutospacing="off" w:after="0" w:afterAutospacing="off" w:line="240" w:lineRule="auto"/>
         <w:jc w:val="center"/>
         <w:rPr>
           <w:rFonts w:ascii="Arial" w:hAnsi="Arial" w:eastAsia="Arial" w:cs="Arial"/>
-          <w:sz w:val="24"/>
-          <w:szCs w:val="24"/>
-        </w:rPr>
-      </w:pPr>
-      <w:r>
-        <w:rPr>
-          <w:rFonts w:ascii="Arial" w:hAnsi="Arial" w:eastAsia="Arial" w:cs="Arial"/>
-          <w:sz w:val="24"/>
-          <w:szCs w:val="24"/>
-        </w:rPr>
-        <w:t>(51) 98628-3397</w:t>
+          <w:b w:val="1"/>
+          <w:bCs w:val="1"/>
+          <w:sz w:val="24"/>
+          <w:szCs w:val="24"/>
+          <w:u w:val="none"/>
+        </w:rPr>
+      </w:pPr>
+      <w:r>
+        <w:rPr>
+          <w:rFonts w:ascii="Arial" w:hAnsi="Arial" w:eastAsia="Arial" w:cs="Arial"/>
+          <w:b w:val="1"/>
+          <w:bCs w:val="1"/>
+          <w:sz w:val="24"/>
+          <w:szCs w:val="24"/>
+          <w:u w:val="none"/>
+        </w:rPr>
+        <w:t>DESENVOLVEDORA FULL STACK</w:t>
       </w:r>
     </w:p>
     <w:p>
       <w:pPr>
-        <w:pStyle w:val="Default"/>
-        <w:jc w:val="center"/>
-        <w:rPr>
-          <w:rFonts w:ascii="Arial" w:hAnsi="Arial" w:eastAsia="Arial" w:cs="Arial"/>
-          <w:sz w:val="24"/>
-          <w:szCs w:val="24"/>
-        </w:rPr>
-      </w:pPr>
-      <w:r>
-        <w:rPr>
-          <w:rFonts w:ascii="Arial" w:hAnsi="Arial" w:eastAsia="Arial" w:cs="Arial"/>
-          <w:sz w:val="24"/>
-          <w:szCs w:val="24"/>
-        </w:rPr>
-        <w:t>francine.c.oliveiracruz@gmail.com</w:t>
+        <w:shd w:val="clear" w:color="auto" w:fill="FFFFFF" w:themeFill="background1"/>
+        <w:spacing w:before="200" w:beforeAutospacing="off" w:after="0" w:line="240" w:lineRule="auto"/>
+        <w:jc w:val="left"/>
+        <w:rPr>
+          <w:rFonts w:ascii="Arial" w:hAnsi="Arial" w:eastAsia="Arial" w:cs="Arial"/>
+          <w:b w:val="1"/>
+          <w:bCs w:val="1"/>
+          <w:sz w:val="24"/>
+          <w:szCs w:val="24"/>
+        </w:rPr>
+      </w:pPr>
+      <w:r>
+        <w:rPr>
+          <w:rFonts w:ascii="Arial" w:hAnsi="Arial" w:eastAsia="Arial" w:cs="Arial"/>
+          <w:b w:val="1"/>
+          <w:bCs w:val="1"/>
+          <w:sz w:val="24"/>
+          <w:szCs w:val="24"/>
+        </w:rPr>
+        <w:t>Resumo de qualificação:</w:t>
       </w:r>
     </w:p>
     <w:p>
       <w:pPr>
-        <w:spacing w:before="480" w:after="0" w:line="240" w:lineRule="auto"/>
+        <w:pStyle w:val="Normal"/>
+        <w:shd w:val="clear" w:color="auto" w:fill="FFFFFF" w:themeFill="background1"/>
+        <w:spacing w:before="100" w:beforeAutospacing="off" w:after="300" w:afterAutospacing="off" w:line="240" w:lineRule="auto"/>
+        <w:jc w:val="both"/>
+        <w:rPr>
+          <w:rFonts w:ascii="Arial" w:hAnsi="Arial" w:eastAsia="Arial" w:cs="Arial"/>
+          <w:b w:val="0"/>
+          <w:bCs w:val="0"/>
+          <w:sz w:val="24"/>
+          <w:szCs w:val="24"/>
+        </w:rPr>
+      </w:pPr>
+      <w:r>
+        <w:rPr>
+          <w:rFonts w:ascii="Arial" w:hAnsi="Arial" w:eastAsia="Arial" w:cs="Arial"/>
+          <w:b w:val="0"/>
+          <w:bCs w:val="0"/>
+          <w:sz w:val="24"/>
+          <w:szCs w:val="24"/>
+        </w:rPr>
+        <w:t xml:space="preserve">Desenvolvedora Full Stack com experiência em HTML5, CSS3, </w:t>
+      </w:r>
+      <w:proofErr w:type="spellStart"/>
+      <w:r>
+        <w:rPr>
+          <w:rFonts w:ascii="Arial" w:hAnsi="Arial" w:eastAsia="Arial" w:cs="Arial"/>
+          <w:b w:val="0"/>
+          <w:bCs w:val="0"/>
+          <w:sz w:val="24"/>
+          <w:szCs w:val="24"/>
+        </w:rPr>
+        <w:t>Tailwind</w:t>
+      </w:r>
+      <w:proofErr w:type="spellEnd"/>
+      <w:r>
+        <w:rPr>
+          <w:rFonts w:ascii="Arial" w:hAnsi="Arial" w:eastAsia="Arial" w:cs="Arial"/>
+          <w:b w:val="0"/>
+          <w:bCs w:val="0"/>
+          <w:sz w:val="24"/>
+          <w:szCs w:val="24"/>
+        </w:rPr>
+        <w:t xml:space="preserve"> CSS e </w:t>
+      </w:r>
+      <w:proofErr w:type="spellStart"/>
+      <w:r>
+        <w:rPr>
+          <w:rFonts w:ascii="Arial" w:hAnsi="Arial" w:eastAsia="Arial" w:cs="Arial"/>
+          <w:b w:val="0"/>
+          <w:bCs w:val="0"/>
+          <w:sz w:val="24"/>
+          <w:szCs w:val="24"/>
+        </w:rPr>
+        <w:t>Bootstrap</w:t>
+      </w:r>
+      <w:proofErr w:type="spellEnd"/>
+      <w:r>
+        <w:rPr>
+          <w:rFonts w:ascii="Arial" w:hAnsi="Arial" w:eastAsia="Arial" w:cs="Arial"/>
+          <w:b w:val="0"/>
+          <w:bCs w:val="0"/>
+          <w:sz w:val="24"/>
+          <w:szCs w:val="24"/>
+        </w:rPr>
+        <w:t xml:space="preserve"> 4 para o front</w:t>
+      </w:r>
+      <w:r>
+        <w:rPr>
+          <w:rFonts w:ascii="Arial" w:hAnsi="Arial" w:eastAsia="Arial" w:cs="Arial"/>
+          <w:b w:val="0"/>
+          <w:bCs w:val="0"/>
+          <w:sz w:val="24"/>
+          <w:szCs w:val="24"/>
+        </w:rPr>
+        <w:t>-</w:t>
+      </w:r>
+      <w:proofErr w:type="spellStart"/>
+      <w:r>
+        <w:rPr>
+          <w:rFonts w:ascii="Arial" w:hAnsi="Arial" w:eastAsia="Arial" w:cs="Arial"/>
+          <w:b w:val="0"/>
+          <w:bCs w:val="0"/>
+          <w:sz w:val="24"/>
+          <w:szCs w:val="24"/>
+        </w:rPr>
+        <w:t>end</w:t>
+      </w:r>
+      <w:proofErr w:type="spellEnd"/>
+      <w:r>
+        <w:rPr>
+          <w:rFonts w:ascii="Arial" w:hAnsi="Arial" w:eastAsia="Arial" w:cs="Arial"/>
+          <w:b w:val="0"/>
+          <w:bCs w:val="0"/>
+          <w:sz w:val="24"/>
+          <w:szCs w:val="24"/>
+        </w:rPr>
+        <w:t xml:space="preserve">, além de </w:t>
+      </w:r>
+      <w:proofErr w:type="spellStart"/>
+      <w:r>
+        <w:rPr>
+          <w:rFonts w:ascii="Arial" w:hAnsi="Arial" w:eastAsia="Arial" w:cs="Arial"/>
+          <w:b w:val="0"/>
+          <w:bCs w:val="0"/>
+          <w:sz w:val="24"/>
+          <w:szCs w:val="24"/>
+        </w:rPr>
+        <w:t>JavaScript</w:t>
+      </w:r>
+      <w:proofErr w:type="spellEnd"/>
+      <w:r>
+        <w:rPr>
+          <w:rFonts w:ascii="Arial" w:hAnsi="Arial" w:eastAsia="Arial" w:cs="Arial"/>
+          <w:b w:val="0"/>
+          <w:bCs w:val="0"/>
+          <w:sz w:val="24"/>
+          <w:szCs w:val="24"/>
+        </w:rPr>
+        <w:t xml:space="preserve"> (ES6, ES7, </w:t>
+      </w:r>
+      <w:proofErr w:type="spellStart"/>
+      <w:r>
+        <w:rPr>
+          <w:rFonts w:ascii="Arial" w:hAnsi="Arial" w:eastAsia="Arial" w:cs="Arial"/>
+          <w:b w:val="0"/>
+          <w:bCs w:val="0"/>
+          <w:sz w:val="24"/>
+          <w:szCs w:val="24"/>
+        </w:rPr>
+        <w:t>React</w:t>
+      </w:r>
+      <w:proofErr w:type="spellEnd"/>
+      <w:r>
+        <w:rPr>
+          <w:rFonts w:ascii="Arial" w:hAnsi="Arial" w:eastAsia="Arial" w:cs="Arial"/>
+          <w:b w:val="0"/>
+          <w:bCs w:val="0"/>
+          <w:sz w:val="24"/>
+          <w:szCs w:val="24"/>
+        </w:rPr>
+        <w:t xml:space="preserve">) e design UI/UX com </w:t>
+      </w:r>
+      <w:proofErr w:type="spellStart"/>
+      <w:r>
+        <w:rPr>
+          <w:rFonts w:ascii="Arial" w:hAnsi="Arial" w:eastAsia="Arial" w:cs="Arial"/>
+          <w:b w:val="0"/>
+          <w:bCs w:val="0"/>
+          <w:sz w:val="24"/>
+          <w:szCs w:val="24"/>
+        </w:rPr>
+        <w:t>Figma</w:t>
+      </w:r>
+      <w:proofErr w:type="spellEnd"/>
+      <w:r>
+        <w:rPr>
+          <w:rFonts w:ascii="Arial" w:hAnsi="Arial" w:eastAsia="Arial" w:cs="Arial"/>
+          <w:b w:val="0"/>
+          <w:bCs w:val="0"/>
+          <w:sz w:val="24"/>
+          <w:szCs w:val="24"/>
+        </w:rPr>
+        <w:t>. Atualmente aprimorando habilidades em</w:t>
+      </w:r>
+      <w:r>
+        <w:rPr>
+          <w:rFonts w:ascii="Arial" w:hAnsi="Arial" w:eastAsia="Arial" w:cs="Arial"/>
+          <w:b w:val="0"/>
+          <w:bCs w:val="0"/>
+          <w:sz w:val="24"/>
+          <w:szCs w:val="24"/>
+        </w:rPr>
+        <w:t xml:space="preserve"> bancos de dados</w:t>
+      </w:r>
+      <w:r>
+        <w:rPr>
+          <w:rFonts w:ascii="Arial" w:hAnsi="Arial" w:eastAsia="Arial" w:cs="Arial"/>
+          <w:b w:val="0"/>
+          <w:bCs w:val="0"/>
+          <w:sz w:val="24"/>
+          <w:szCs w:val="24"/>
+        </w:rPr>
+        <w:t>,</w:t>
+      </w:r>
+      <w:r>
+        <w:rPr>
+          <w:rFonts w:ascii="Arial" w:hAnsi="Arial" w:eastAsia="Arial" w:cs="Arial"/>
+          <w:b w:val="0"/>
+          <w:bCs w:val="0"/>
+          <w:sz w:val="24"/>
+          <w:szCs w:val="24"/>
+        </w:rPr>
+        <w:t xml:space="preserve"> Java (Spring Boot, </w:t>
+      </w:r>
+      <w:proofErr w:type="spellStart"/>
+      <w:r>
+        <w:rPr>
+          <w:rFonts w:ascii="Arial" w:hAnsi="Arial" w:eastAsia="Arial" w:cs="Arial"/>
+          <w:b w:val="0"/>
+          <w:bCs w:val="0"/>
+          <w:sz w:val="24"/>
+          <w:szCs w:val="24"/>
+        </w:rPr>
+        <w:t>JavaFX</w:t>
+      </w:r>
+      <w:proofErr w:type="spellEnd"/>
+      <w:r>
+        <w:rPr>
+          <w:rFonts w:ascii="Arial" w:hAnsi="Arial" w:eastAsia="Arial" w:cs="Arial"/>
+          <w:b w:val="0"/>
+          <w:bCs w:val="0"/>
+          <w:sz w:val="24"/>
+          <w:szCs w:val="24"/>
+        </w:rPr>
+        <w:t xml:space="preserve">, JPA, </w:t>
+      </w:r>
+      <w:proofErr w:type="spellStart"/>
+      <w:r>
+        <w:rPr>
+          <w:rFonts w:ascii="Arial" w:hAnsi="Arial" w:eastAsia="Arial" w:cs="Arial"/>
+          <w:b w:val="0"/>
+          <w:bCs w:val="0"/>
+          <w:sz w:val="24"/>
+          <w:szCs w:val="24"/>
+        </w:rPr>
+        <w:t>Hibernate</w:t>
+      </w:r>
+      <w:proofErr w:type="spellEnd"/>
+      <w:r>
+        <w:rPr>
+          <w:rFonts w:ascii="Arial" w:hAnsi="Arial" w:eastAsia="Arial" w:cs="Arial"/>
+          <w:b w:val="0"/>
+          <w:bCs w:val="0"/>
+          <w:sz w:val="24"/>
+          <w:szCs w:val="24"/>
+        </w:rPr>
+        <w:t>) e Node.js (Express.</w:t>
+      </w:r>
+      <w:proofErr w:type="spellStart"/>
+      <w:r>
+        <w:rPr>
+          <w:rFonts w:ascii="Arial" w:hAnsi="Arial" w:eastAsia="Arial" w:cs="Arial"/>
+          <w:b w:val="0"/>
+          <w:bCs w:val="0"/>
+          <w:sz w:val="24"/>
+          <w:szCs w:val="24"/>
+        </w:rPr>
+        <w:t>js</w:t>
+      </w:r>
+      <w:proofErr w:type="spellEnd"/>
+      <w:r>
+        <w:rPr>
+          <w:rFonts w:ascii="Arial" w:hAnsi="Arial" w:eastAsia="Arial" w:cs="Arial"/>
+          <w:b w:val="0"/>
+          <w:bCs w:val="0"/>
+          <w:sz w:val="24"/>
+          <w:szCs w:val="24"/>
+        </w:rPr>
+        <w:t>) para o back</w:t>
+      </w:r>
+      <w:r>
+        <w:rPr>
+          <w:rFonts w:ascii="Arial" w:hAnsi="Arial" w:eastAsia="Arial" w:cs="Arial"/>
+          <w:b w:val="0"/>
+          <w:bCs w:val="0"/>
+          <w:sz w:val="24"/>
+          <w:szCs w:val="24"/>
+        </w:rPr>
+        <w:t>-</w:t>
+      </w:r>
+      <w:r>
+        <w:rPr>
+          <w:rFonts w:ascii="Arial" w:hAnsi="Arial" w:eastAsia="Arial" w:cs="Arial"/>
+          <w:b w:val="0"/>
+          <w:bCs w:val="0"/>
+          <w:sz w:val="24"/>
+          <w:szCs w:val="24"/>
+        </w:rPr>
+        <w:t xml:space="preserve">end. Proficiente em </w:t>
+      </w:r>
+      <w:proofErr w:type="spellStart"/>
+      <w:r>
+        <w:rPr>
+          <w:rFonts w:ascii="Arial" w:hAnsi="Arial" w:eastAsia="Arial" w:cs="Arial"/>
+          <w:b w:val="0"/>
+          <w:bCs w:val="0"/>
+          <w:sz w:val="24"/>
+          <w:szCs w:val="24"/>
+        </w:rPr>
+        <w:t>Version</w:t>
+      </w:r>
+      <w:proofErr w:type="spellEnd"/>
+      <w:r>
+        <w:rPr>
+          <w:rFonts w:ascii="Arial" w:hAnsi="Arial" w:eastAsia="Arial" w:cs="Arial"/>
+          <w:b w:val="0"/>
+          <w:bCs w:val="0"/>
+          <w:sz w:val="24"/>
+          <w:szCs w:val="24"/>
+        </w:rPr>
+        <w:t xml:space="preserve"> </w:t>
+      </w:r>
+      <w:proofErr w:type="spellStart"/>
+      <w:r>
+        <w:rPr>
+          <w:rFonts w:ascii="Arial" w:hAnsi="Arial" w:eastAsia="Arial" w:cs="Arial"/>
+          <w:b w:val="0"/>
+          <w:bCs w:val="0"/>
+          <w:sz w:val="24"/>
+          <w:szCs w:val="24"/>
+        </w:rPr>
+        <w:t>Control</w:t>
+      </w:r>
+      <w:proofErr w:type="spellEnd"/>
+      <w:r>
+        <w:rPr>
+          <w:rFonts w:ascii="Arial" w:hAnsi="Arial" w:eastAsia="Arial" w:cs="Arial"/>
+          <w:b w:val="0"/>
+          <w:bCs w:val="0"/>
+          <w:sz w:val="24"/>
+          <w:szCs w:val="24"/>
+        </w:rPr>
+        <w:t xml:space="preserve"> (</w:t>
+      </w:r>
+      <w:proofErr w:type="spellStart"/>
+      <w:r>
+        <w:rPr>
+          <w:rFonts w:ascii="Arial" w:hAnsi="Arial" w:eastAsia="Arial" w:cs="Arial"/>
+          <w:b w:val="0"/>
+          <w:bCs w:val="0"/>
+          <w:sz w:val="24"/>
+          <w:szCs w:val="24"/>
+        </w:rPr>
+        <w:t>Git</w:t>
+      </w:r>
+      <w:proofErr w:type="spellEnd"/>
+      <w:r>
+        <w:rPr>
+          <w:rFonts w:ascii="Arial" w:hAnsi="Arial" w:eastAsia="Arial" w:cs="Arial"/>
+          <w:b w:val="0"/>
+          <w:bCs w:val="0"/>
+          <w:sz w:val="24"/>
+          <w:szCs w:val="24"/>
+        </w:rPr>
+        <w:t>).</w:t>
+      </w:r>
+    </w:p>
+    <w:p w14:noSpellErr="1">
+      <w:pPr>
+        <w:pStyle w:val="Normal"/>
+        <w:shd w:val="clear" w:color="auto" w:fill="D9D9D9" w:themeFill="background1" w:themeFillShade="D9"/>
+        <w:spacing w:line="240" w:lineRule="auto"/>
         <w:jc w:val="center"/>
         <w:rPr>
           <w:rFonts w:ascii="Arial" w:hAnsi="Arial" w:eastAsia="Arial" w:cs="Arial"/>
@@ -95,6 +498,7 @@
           <w:bCs w:val="1"/>
           <w:sz w:val="24"/>
           <w:szCs w:val="24"/>
+          <w:u w:val="none"/>
         </w:rPr>
       </w:pPr>
       <w:r>
@@ -104,37 +508,12 @@
           <w:bCs w:val="1"/>
           <w:sz w:val="24"/>
           <w:szCs w:val="24"/>
-        </w:rPr>
-        <w:t>DESENVOLVEDORA FULL STACK EM FORMAÇÃO</w:t>
+          <w:u w:val="none"/>
+        </w:rPr>
+        <w:t>LINKS PROFISSIONAIS</w:t>
       </w:r>
     </w:p>
-    <w:p>
-      <w:pPr>
-        <w:pBdr>
-          <w:bottom w:val="single" w:color="808080" w:sz="6" w:space="2"/>
-        </w:pBdr>
-        <w:spacing w:before="400" w:after="0" w:line="360" w:lineRule="auto"/>
-        <w:jc w:val="center"/>
-        <w:rPr>
-          <w:rFonts w:ascii="Arial" w:hAnsi="Arial" w:eastAsia="Arial" w:cs="Arial"/>
-          <w:b w:val="1"/>
-          <w:bCs w:val="1"/>
-          <w:sz w:val="24"/>
-          <w:szCs w:val="24"/>
-        </w:rPr>
-      </w:pPr>
-      <w:r>
-        <w:rPr>
-          <w:rFonts w:ascii="Arial" w:hAnsi="Arial" w:eastAsia="Arial" w:cs="Arial"/>
-          <w:b w:val="1"/>
-          <w:bCs w:val="1"/>
-          <w:sz w:val="24"/>
-          <w:szCs w:val="24"/>
-        </w:rPr>
-        <w:t>LINKS PROFISSIONAIS</w:t>
-      </w:r>
-    </w:p>
-    <w:p>
+    <w:p w14:noSpellErr="1">
       <w:pPr>
         <w:pStyle w:val="PargrafodaLista"/>
         <w:spacing w:after="0" w:line="240" w:lineRule="auto"/>
@@ -162,7 +541,7 @@
         </w:rPr>
         <w:t xml:space="preserve"> </w:t>
       </w:r>
-      <w:hyperlink r:id="R2f935a7b43734338">
+      <w:hyperlink r:id="R42288fc74719433d">
         <w:r>
           <w:rPr>
             <w:rStyle w:val="Hyperlink"/>
@@ -174,7 +553,7 @@
         </w:r>
       </w:hyperlink>
     </w:p>
-    <w:p>
+    <w:p w14:noSpellErr="1">
       <w:pPr>
         <w:pStyle w:val="PargrafodaLista"/>
         <w:spacing w:after="0" w:line="240" w:lineRule="auto"/>
@@ -202,7 +581,7 @@
         </w:rPr>
         <w:t xml:space="preserve"> </w:t>
       </w:r>
-      <w:hyperlink r:id="Rafbd051ee9cb48bc">
+      <w:hyperlink r:id="R2df857fd95bf4220">
         <w:r>
           <w:rPr>
             <w:rStyle w:val="Hyperlink"/>
@@ -217,7 +596,7 @@
     <w:p>
       <w:pPr>
         <w:pStyle w:val="PargrafodaLista"/>
-        <w:spacing w:after="0" w:line="240" w:lineRule="auto"/>
+        <w:spacing w:after="300" w:afterAutospacing="off" w:line="240" w:lineRule="auto"/>
         <w:ind w:left="0"/>
         <w:jc w:val="both"/>
         <w:rPr>
@@ -226,16 +605,30 @@
           <w:szCs w:val="24"/>
         </w:rPr>
       </w:pPr>
-      <w:proofErr w:type="spellStart"/>
-      <w:r>
-        <w:rPr>
-          <w:rFonts w:ascii="Arial" w:hAnsi="Arial" w:eastAsia="Arial" w:cs="Arial"/>
-          <w:sz w:val="24"/>
-          <w:szCs w:val="24"/>
-        </w:rPr>
-        <w:t>Linkedin</w:t>
-      </w:r>
-      <w:proofErr w:type="spellEnd"/>
+      <w:r>
+        <w:rPr>
+          <w:rFonts w:ascii="Arial" w:hAnsi="Arial" w:eastAsia="Arial" w:cs="Arial"/>
+          <w:sz w:val="24"/>
+          <w:szCs w:val="24"/>
+        </w:rPr>
+        <w:t>Linked</w:t>
+      </w:r>
+      <w:r>
+        <w:rPr>
+          <w:rFonts w:ascii="Arial" w:hAnsi="Arial" w:eastAsia="Arial" w:cs="Arial"/>
+          <w:sz w:val="24"/>
+          <w:szCs w:val="24"/>
+        </w:rPr>
+        <w:t>I</w:t>
+      </w:r>
+      <w:r>
+        <w:rPr>
+          <w:rFonts w:ascii="Arial" w:hAnsi="Arial" w:eastAsia="Arial" w:cs="Arial"/>
+          <w:sz w:val="24"/>
+          <w:szCs w:val="24"/>
+        </w:rPr>
+        <w:t>n</w:t>
+      </w:r>
       <w:r>
         <w:rPr>
           <w:rFonts w:ascii="Arial" w:hAnsi="Arial" w:eastAsia="Arial" w:cs="Arial"/>
@@ -252,7 +645,7 @@
         </w:rPr>
         <w:t xml:space="preserve"> </w:t>
       </w:r>
-      <w:hyperlink r:id="R8fc7ac919a0546ea">
+      <w:hyperlink r:id="R7b0f70b4ec33459a">
         <w:r>
           <w:rPr>
             <w:rStyle w:val="Hyperlink"/>
@@ -264,12 +657,11 @@
         </w:r>
       </w:hyperlink>
     </w:p>
-    <w:p>
-      <w:pPr>
-        <w:pBdr>
-          <w:bottom w:val="single" w:color="808080" w:sz="6" w:space="2"/>
-        </w:pBdr>
-        <w:spacing w:before="240" w:after="0" w:line="360" w:lineRule="auto"/>
+    <w:p w14:noSpellErr="1">
+      <w:pPr>
+        <w:pStyle w:val="Normal"/>
+        <w:shd w:val="clear" w:color="auto" w:fill="D9D9D9" w:themeFill="background1" w:themeFillShade="D9"/>
+        <w:spacing w:after="100" w:afterAutospacing="off" w:line="240" w:lineRule="auto"/>
         <w:jc w:val="center"/>
         <w:rPr>
           <w:rFonts w:ascii="Arial" w:hAnsi="Arial" w:eastAsia="Arial" w:cs="Arial"/>
@@ -277,6 +669,7 @@
           <w:bCs w:val="1"/>
           <w:sz w:val="24"/>
           <w:szCs w:val="24"/>
+          <w:u w:val="none"/>
         </w:rPr>
       </w:pPr>
       <w:r>
@@ -286,11 +679,23 @@
           <w:bCs w:val="1"/>
           <w:sz w:val="24"/>
           <w:szCs w:val="24"/>
-        </w:rPr>
-        <w:t>FORMAÇÃO ACADÊMICA</w:t>
+          <w:u w:val="none"/>
+        </w:rPr>
+        <w:t xml:space="preserve">FORMAÇÃO </w:t>
+      </w:r>
+      <w:r>
+        <w:rPr>
+          <w:rFonts w:ascii="Arial" w:hAnsi="Arial" w:eastAsia="Arial" w:cs="Arial"/>
+          <w:b w:val="1"/>
+          <w:bCs w:val="1"/>
+          <w:sz w:val="24"/>
+          <w:szCs w:val="24"/>
+          <w:u w:val="none"/>
+        </w:rPr>
+        <w:t>ACADÊMICA</w:t>
       </w:r>
     </w:p>
-    <w:p>
+    <w:p w14:noSpellErr="1">
       <w:pPr>
         <w:spacing w:after="0" w:line="240" w:lineRule="auto"/>
         <w:jc w:val="center"/>
@@ -320,7 +725,7 @@
     <w:p>
       <w:pPr>
         <w:pStyle w:val="Normal"/>
-        <w:spacing w:after="0" w:line="240" w:lineRule="auto"/>
+        <w:spacing w:after="300" w:afterAutospacing="off" w:line="240" w:lineRule="auto"/>
         <w:jc w:val="center"/>
         <w:rPr>
           <w:rFonts w:ascii="Arial" w:hAnsi="Arial" w:eastAsia="Arial" w:cs="Arial"/>
@@ -339,52 +744,39 @@
           <w:lang w:val="pt-BR"/>
         </w:rPr>
         <w:t>Uninter (2021 – 2025)</w:t>
+      </w:r>
+    </w:p>
+    <w:p w14:noSpellErr="1">
+      <w:pPr>
+        <w:pStyle w:val="Normal"/>
+        <w:shd w:val="clear" w:color="auto" w:fill="D9D9D9" w:themeFill="background1" w:themeFillShade="D9"/>
+        <w:spacing w:before="100" w:beforeAutospacing="off" w:after="200" w:afterAutospacing="off" w:line="240" w:lineRule="auto"/>
+        <w:jc w:val="center"/>
+        <w:rPr>
+          <w:rFonts w:ascii="Arial" w:hAnsi="Arial" w:eastAsia="Arial" w:cs="Arial"/>
+          <w:b w:val="1"/>
+          <w:bCs w:val="1"/>
+          <w:sz w:val="24"/>
+          <w:szCs w:val="24"/>
+          <w:u w:val="none"/>
+        </w:rPr>
+      </w:pPr>
+      <w:r>
+        <w:rPr>
+          <w:rFonts w:ascii="Arial" w:hAnsi="Arial" w:eastAsia="Arial" w:cs="Arial"/>
+          <w:b w:val="1"/>
+          <w:bCs w:val="1"/>
+          <w:sz w:val="24"/>
+          <w:szCs w:val="24"/>
+          <w:u w:val="none"/>
+        </w:rPr>
+        <w:t>HISTÓRICO PROFISSIONAL</w:t>
       </w:r>
     </w:p>
     <w:p>
       <w:pPr>
-        <w:pStyle w:val="Normal"/>
-        <w:spacing w:after="0" w:line="240" w:lineRule="auto"/>
-        <w:jc w:val="center"/>
-        <w:rPr>
-          <w:rFonts w:ascii="Arial" w:hAnsi="Arial" w:eastAsia="Arial" w:cs="Arial"/>
-          <w:noProof w:val="0"/>
-          <w:sz w:val="24"/>
-          <w:szCs w:val="24"/>
-          <w:lang w:val="pt-BR"/>
-        </w:rPr>
-      </w:pPr>
-    </w:p>
-    <w:p>
-      <w:pPr>
-        <w:pBdr>
-          <w:bottom w:val="single" w:color="808080" w:sz="6" w:space="2"/>
-        </w:pBdr>
-        <w:spacing w:before="240" w:after="0" w:line="360" w:lineRule="auto"/>
-        <w:jc w:val="center"/>
-        <w:rPr>
-          <w:rFonts w:ascii="Arial" w:hAnsi="Arial" w:eastAsia="Arial" w:cs="Arial"/>
-          <w:b w:val="1"/>
-          <w:bCs w:val="1"/>
-          <w:sz w:val="24"/>
-          <w:szCs w:val="24"/>
-        </w:rPr>
-      </w:pPr>
-      <w:r>
-        <w:rPr>
-          <w:rFonts w:ascii="Arial" w:hAnsi="Arial" w:eastAsia="Arial" w:cs="Arial"/>
-          <w:b w:val="1"/>
-          <w:bCs w:val="1"/>
-          <w:sz w:val="24"/>
-          <w:szCs w:val="24"/>
-        </w:rPr>
-        <w:t>HISTÓRICO PROFISSIONAL</w:t>
-      </w:r>
-    </w:p>
-    <w:p>
-      <w:pPr>
         <w:pStyle w:val="1"/>
-        <w:spacing w:line="360" w:lineRule="auto"/>
+        <w:spacing w:after="100" w:afterAutospacing="off" w:line="240" w:lineRule="auto"/>
         <w:ind w:left="2552" w:hanging="2552"/>
         <w:rPr>
           <w:rFonts w:ascii="Arial" w:hAnsi="Arial" w:eastAsia="Arial" w:cs="Arial"/>
@@ -499,7 +891,7 @@
     <w:p w14:noSpellErr="1">
       <w:pPr>
         <w:pStyle w:val="1"/>
-        <w:spacing w:line="360" w:lineRule="auto"/>
+        <w:spacing w:after="100" w:afterAutospacing="off" w:line="240" w:lineRule="auto"/>
         <w:ind w:left="0"/>
         <w:jc w:val="center"/>
         <w:rPr>
@@ -547,7 +939,7 @@
           <w:ilvl w:val="0"/>
           <w:numId w:val="26"/>
         </w:numPr>
-        <w:ind/>
+        <w:spacing w:after="300" w:afterAutospacing="off" w:line="240" w:lineRule="auto"/>
         <w:jc w:val="both"/>
         <w:rPr>
           <w:rFonts w:ascii="Arial" w:hAnsi="Arial" w:eastAsia="Arial" w:cs="Arial"/>
@@ -569,14 +961,9 @@
           <w:szCs w:val="24"/>
           <w:lang w:val="pt-BR"/>
         </w:rPr>
-        <w:t>Atuação na área de almoxarifado como programadora de mesa de corte.</w:t>
-      </w:r>
-    </w:p>
-    <w:p>
-      <w:pPr>
-        <w:pStyle w:val="1"/>
-        <w:ind w:left="720"/>
-        <w:jc w:val="both"/>
+        <w:t>Atuação na área de almoxarifado com</w:t>
+      </w:r>
+      <w:r>
         <w:rPr>
           <w:rFonts w:ascii="Arial" w:hAnsi="Arial" w:eastAsia="Arial" w:cs="Arial"/>
           <w:b w:val="0"/>
@@ -586,14 +973,38 @@
           <w:szCs w:val="24"/>
           <w:lang w:val="pt-BR"/>
         </w:rPr>
-      </w:pPr>
+        <w:t xml:space="preserve"> a </w:t>
+      </w:r>
+      <w:r>
+        <w:rPr>
+          <w:rFonts w:ascii="Arial" w:hAnsi="Arial" w:eastAsia="Arial" w:cs="Arial"/>
+          <w:b w:val="0"/>
+          <w:bCs w:val="0"/>
+          <w:noProof w:val="0"/>
+          <w:sz w:val="24"/>
+          <w:szCs w:val="24"/>
+          <w:lang w:val="pt-BR"/>
+        </w:rPr>
+        <w:t>função</w:t>
+      </w:r>
+      <w:r>
+        <w:rPr>
+          <w:rFonts w:ascii="Arial" w:hAnsi="Arial" w:eastAsia="Arial" w:cs="Arial"/>
+          <w:b w:val="0"/>
+          <w:bCs w:val="0"/>
+          <w:noProof w:val="0"/>
+          <w:sz w:val="24"/>
+          <w:szCs w:val="24"/>
+          <w:lang w:val="pt-BR"/>
+        </w:rPr>
+        <w:t xml:space="preserve"> de encaixar as peças de cada parte do calçado no computador para serem cortadas nas máquinas.</w:t>
+      </w:r>
     </w:p>
-    <w:p>
-      <w:pPr>
-        <w:pBdr>
-          <w:bottom w:val="single" w:color="808080" w:sz="6" w:space="2"/>
-        </w:pBdr>
-        <w:spacing w:before="240" w:after="0" w:line="360" w:lineRule="auto"/>
+    <w:p w14:noSpellErr="1">
+      <w:pPr>
+        <w:pStyle w:val="Normal"/>
+        <w:shd w:val="clear" w:color="auto" w:fill="D9D9D9" w:themeFill="background1" w:themeFillShade="D9"/>
+        <w:spacing w:line="240" w:lineRule="auto"/>
         <w:jc w:val="center"/>
         <w:rPr>
           <w:rFonts w:ascii="Arial" w:hAnsi="Arial" w:eastAsia="Arial" w:cs="Arial"/>
@@ -601,6 +1012,7 @@
           <w:bCs w:val="1"/>
           <w:sz w:val="24"/>
           <w:szCs w:val="24"/>
+          <w:u w:val="none"/>
         </w:rPr>
       </w:pPr>
       <w:r>
@@ -610,11 +1022,12 @@
           <w:bCs w:val="1"/>
           <w:sz w:val="24"/>
           <w:szCs w:val="24"/>
+          <w:u w:val="none"/>
         </w:rPr>
         <w:t>IDIOMA</w:t>
       </w:r>
     </w:p>
-    <w:p>
+    <w:p w14:noSpellErr="1">
       <w:pPr>
         <w:pStyle w:val="PargrafodaLista"/>
         <w:numPr>
@@ -663,11 +1076,7 @@
           <w:ilvl w:val="0"/>
           <w:numId w:val="25"/>
         </w:numPr>
-        <w:autoSpaceDE w:val="0"/>
-        <w:autoSpaceDN w:val="0"/>
-        <w:adjustRightInd w:val="0"/>
-        <w:spacing w:after="0" w:line="240" w:lineRule="auto"/>
-        <w:ind/>
+        <w:spacing w:after="300" w:afterAutospacing="off" w:line="240" w:lineRule="auto"/>
         <w:rPr>
           <w:rFonts w:ascii="Arial" w:hAnsi="Arial" w:eastAsia="Arial" w:cs="Arial"/>
           <w:sz w:val="24"/>
@@ -713,47 +1122,49 @@
           <w:szCs w:val="24"/>
         </w:rPr>
         <w:t>.</w:t>
+      </w:r>
+    </w:p>
+    <w:p w14:noSpellErr="1">
+      <w:pPr>
+        <w:pStyle w:val="Normal"/>
+        <w:shd w:val="clear" w:color="auto" w:fill="D9D9D9" w:themeFill="background1" w:themeFillShade="D9"/>
+        <w:spacing w:line="240" w:lineRule="auto"/>
+        <w:jc w:val="center"/>
+        <w:rPr>
+          <w:rFonts w:ascii="Arial" w:hAnsi="Arial" w:eastAsia="Arial" w:cs="Arial"/>
+          <w:b w:val="1"/>
+          <w:bCs w:val="1"/>
+          <w:sz w:val="24"/>
+          <w:szCs w:val="24"/>
+          <w:u w:val="none"/>
+        </w:rPr>
+      </w:pPr>
+      <w:r>
+        <w:rPr>
+          <w:rFonts w:ascii="Arial" w:hAnsi="Arial" w:eastAsia="Arial" w:cs="Arial"/>
+          <w:b w:val="1"/>
+          <w:bCs w:val="1"/>
+          <w:sz w:val="24"/>
+          <w:szCs w:val="24"/>
+          <w:u w:val="none"/>
+        </w:rPr>
+        <w:t>TECNOLOGIA</w:t>
+      </w:r>
+      <w:r>
+        <w:rPr>
+          <w:rFonts w:ascii="Arial" w:hAnsi="Arial" w:eastAsia="Arial" w:cs="Arial"/>
+          <w:b w:val="1"/>
+          <w:bCs w:val="1"/>
+          <w:sz w:val="24"/>
+          <w:szCs w:val="24"/>
+          <w:u w:val="none"/>
+        </w:rPr>
+        <w:t>S</w:t>
       </w:r>
     </w:p>
     <w:p>
       <w:pPr>
-        <w:pBdr>
-          <w:bottom w:val="single" w:color="808080" w:sz="6" w:space="2"/>
-        </w:pBdr>
-        <w:spacing w:before="240" w:after="0" w:line="360" w:lineRule="auto"/>
-        <w:jc w:val="center"/>
-        <w:rPr>
-          <w:rFonts w:ascii="Arial" w:hAnsi="Arial" w:eastAsia="Arial" w:cs="Arial"/>
-          <w:b w:val="1"/>
-          <w:bCs w:val="1"/>
-          <w:sz w:val="24"/>
-          <w:szCs w:val="24"/>
-        </w:rPr>
-      </w:pPr>
-      <w:r>
-        <w:rPr>
-          <w:rFonts w:ascii="Arial" w:hAnsi="Arial" w:eastAsia="Arial" w:cs="Arial"/>
-          <w:b w:val="1"/>
-          <w:bCs w:val="1"/>
-          <w:sz w:val="24"/>
-          <w:szCs w:val="24"/>
-        </w:rPr>
-        <w:t>TECNOLOGIA</w:t>
-      </w:r>
-      <w:r>
-        <w:rPr>
-          <w:rFonts w:ascii="Arial" w:hAnsi="Arial" w:eastAsia="Arial" w:cs="Arial"/>
-          <w:b w:val="1"/>
-          <w:bCs w:val="1"/>
-          <w:sz w:val="24"/>
-          <w:szCs w:val="24"/>
-        </w:rPr>
-        <w:t>S</w:t>
-      </w:r>
-    </w:p>
-    <w:p>
-      <w:pPr>
-        <w:spacing w:before="270" w:beforeAutospacing="off" w:after="270" w:afterAutospacing="off"/>
+        <w:spacing w:before="270" w:beforeAutospacing="off" w:after="270" w:afterAutospacing="off" w:line="240" w:lineRule="auto"/>
         <w:jc w:val="left"/>
         <w:rPr>
           <w:rFonts w:ascii="Arial" w:hAnsi="Arial" w:eastAsia="Arial" w:cs="Arial"/>
@@ -811,7 +1222,7 @@
           <w:ilvl w:val="0"/>
           <w:numId w:val="26"/>
         </w:numPr>
-        <w:spacing w:before="0" w:beforeAutospacing="off" w:after="0" w:afterAutospacing="off"/>
+        <w:spacing w:before="0" w:beforeAutospacing="off" w:after="0" w:afterAutospacing="off" w:line="240" w:lineRule="auto"/>
         <w:jc w:val="left"/>
         <w:rPr>
           <w:rFonts w:ascii="Arial" w:hAnsi="Arial" w:eastAsia="Arial" w:cs="Arial"/>
@@ -883,7 +1294,7 @@
           <w:ilvl w:val="0"/>
           <w:numId w:val="26"/>
         </w:numPr>
-        <w:spacing w:before="0" w:beforeAutospacing="off" w:after="0" w:afterAutospacing="off"/>
+        <w:spacing w:before="0" w:beforeAutospacing="off" w:after="0" w:afterAutospacing="off" w:line="240" w:lineRule="auto"/>
         <w:jc w:val="left"/>
         <w:rPr>
           <w:rFonts w:ascii="Arial" w:hAnsi="Arial" w:eastAsia="Arial" w:cs="Arial"/>
@@ -965,7 +1376,7 @@
           <w:ilvl w:val="0"/>
           <w:numId w:val="26"/>
         </w:numPr>
-        <w:spacing w:before="0" w:beforeAutospacing="off" w:after="0" w:afterAutospacing="off"/>
+        <w:spacing w:before="0" w:beforeAutospacing="off" w:after="0" w:afterAutospacing="off" w:line="240" w:lineRule="auto"/>
         <w:jc w:val="left"/>
         <w:rPr>
           <w:rFonts w:ascii="Arial" w:hAnsi="Arial" w:eastAsia="Arial" w:cs="Arial"/>
@@ -1010,7 +1421,7 @@
     </w:p>
     <w:p>
       <w:pPr>
-        <w:spacing w:before="270" w:beforeAutospacing="off" w:after="270" w:afterAutospacing="off"/>
+        <w:spacing w:before="270" w:beforeAutospacing="off" w:after="270" w:afterAutospacing="off" w:line="240" w:lineRule="auto"/>
         <w:jc w:val="left"/>
         <w:rPr>
           <w:rFonts w:ascii="Arial" w:hAnsi="Arial" w:eastAsia="Arial" w:cs="Arial"/>
@@ -1068,7 +1479,7 @@
           <w:ilvl w:val="0"/>
           <w:numId w:val="26"/>
         </w:numPr>
-        <w:spacing w:before="0" w:beforeAutospacing="off" w:after="0" w:afterAutospacing="off"/>
+        <w:spacing w:before="0" w:beforeAutospacing="off" w:after="0" w:afterAutospacing="off" w:line="240" w:lineRule="auto"/>
         <w:jc w:val="left"/>
         <w:rPr>
           <w:rFonts w:ascii="Arial" w:hAnsi="Arial" w:eastAsia="Arial" w:cs="Arial"/>
@@ -1133,14 +1544,14 @@
         <w:t>)</w:t>
       </w:r>
     </w:p>
-    <w:p>
+    <w:p w14:noSpellErr="1">
       <w:pPr>
         <w:pStyle w:val="PargrafodaLista"/>
         <w:numPr>
           <w:ilvl w:val="0"/>
           <w:numId w:val="26"/>
         </w:numPr>
-        <w:spacing w:before="0" w:beforeAutospacing="off" w:after="0" w:afterAutospacing="off"/>
+        <w:spacing w:before="0" w:beforeAutospacing="off" w:after="0" w:afterAutospacing="off" w:line="240" w:lineRule="auto"/>
         <w:jc w:val="left"/>
         <w:rPr>
           <w:rFonts w:ascii="Arial" w:hAnsi="Arial" w:eastAsia="Arial" w:cs="Arial"/>
@@ -1163,7 +1574,7 @@
     </w:p>
     <w:p>
       <w:pPr>
-        <w:spacing w:before="270" w:beforeAutospacing="off" w:after="270" w:afterAutospacing="off"/>
+        <w:spacing w:before="270" w:beforeAutospacing="off" w:after="270" w:afterAutospacing="off" w:line="240" w:lineRule="auto"/>
         <w:jc w:val="left"/>
         <w:rPr>
           <w:rFonts w:ascii="Arial" w:hAnsi="Arial" w:eastAsia="Arial" w:cs="Arial"/>
@@ -1209,7 +1620,7 @@
           <w:ilvl w:val="0"/>
           <w:numId w:val="26"/>
         </w:numPr>
-        <w:spacing w:before="0" w:beforeAutospacing="off" w:after="0" w:afterAutospacing="off"/>
+        <w:spacing w:before="0" w:beforeAutospacing="off" w:after="300" w:afterAutospacing="off" w:line="240" w:lineRule="auto"/>
         <w:jc w:val="left"/>
         <w:rPr>
           <w:rFonts w:ascii="Arial" w:hAnsi="Arial" w:eastAsia="Arial" w:cs="Arial"/>
@@ -1288,10 +1699,9 @@
     </w:p>
     <w:p>
       <w:pPr>
-        <w:pBdr>
-          <w:bottom w:val="single" w:color="808080" w:sz="6" w:space="2"/>
-        </w:pBdr>
-        <w:spacing w:before="240" w:after="0" w:line="360" w:lineRule="auto"/>
+        <w:pStyle w:val="Normal"/>
+        <w:shd w:val="clear" w:color="auto" w:fill="D9D9D9" w:themeFill="background1" w:themeFillShade="D9"/>
+        <w:spacing w:line="240" w:lineRule="auto"/>
         <w:jc w:val="center"/>
         <w:rPr>
           <w:rFonts w:ascii="Arial" w:hAnsi="Arial" w:eastAsia="Arial" w:cs="Arial"/>
@@ -1299,7 +1709,7 @@
           <w:bCs w:val="1"/>
           <w:sz w:val="24"/>
           <w:szCs w:val="24"/>
-          <w:u w:val="single"/>
+          <w:u w:val="none"/>
         </w:rPr>
       </w:pPr>
       <w:r>
@@ -1309,24 +1719,10 @@
           <w:bCs w:val="1"/>
           <w:sz w:val="24"/>
           <w:szCs w:val="24"/>
+          <w:u w:val="none"/>
         </w:rPr>
         <w:t>CURSOS</w:t>
       </w:r>
-    </w:p>
-    <w:p>
-      <w:pPr>
-        <w:pStyle w:val="PargrafodaLista"/>
-        <w:autoSpaceDE w:val="0"/>
-        <w:autoSpaceDN w:val="0"/>
-        <w:adjustRightInd w:val="0"/>
-        <w:spacing w:after="0" w:line="240" w:lineRule="auto"/>
-        <w:ind w:left="714"/>
-        <w:rPr>
-          <w:rFonts w:ascii="Arial" w:hAnsi="Arial" w:eastAsia="Arial" w:cs="Arial"/>
-          <w:sz w:val="24"/>
-          <w:szCs w:val="24"/>
-        </w:rPr>
-      </w:pPr>
     </w:p>
     <w:p>
       <w:pPr>
@@ -1338,7 +1734,7 @@
         <w:autoSpaceDE w:val="0"/>
         <w:autoSpaceDN w:val="0"/>
         <w:adjustRightInd w:val="0"/>
-        <w:spacing w:after="0" w:line="360" w:lineRule="auto"/>
+        <w:spacing w:after="0" w:line="240" w:lineRule="auto"/>
         <w:rPr>
           <w:rFonts w:ascii="Arial" w:hAnsi="Arial" w:eastAsia="Arial" w:cs="Arial"/>
           <w:sz w:val="24"/>
@@ -1379,7 +1775,7 @@
           <w:ilvl w:val="0"/>
           <w:numId w:val="23"/>
         </w:numPr>
-        <w:spacing w:after="0" w:line="360" w:lineRule="auto"/>
+        <w:spacing w:after="0" w:line="240" w:lineRule="auto"/>
         <w:rPr>
           <w:rFonts w:ascii="Arial" w:hAnsi="Arial" w:eastAsia="Arial" w:cs="Arial"/>
           <w:sz w:val="24"/>
@@ -1439,7 +1835,7 @@
         <w:autoSpaceDE w:val="0"/>
         <w:autoSpaceDN w:val="0"/>
         <w:adjustRightInd w:val="0"/>
-        <w:spacing w:after="0" w:line="360" w:lineRule="auto"/>
+        <w:spacing w:after="0" w:line="240" w:lineRule="auto"/>
         <w:rPr>
           <w:rFonts w:ascii="Arial" w:hAnsi="Arial" w:eastAsia="Arial" w:cs="Arial"/>
           <w:sz w:val="24"/>
@@ -1511,7 +1907,7 @@
         <w:autoSpaceDE w:val="0"/>
         <w:autoSpaceDN w:val="0"/>
         <w:adjustRightInd w:val="0"/>
-        <w:spacing w:after="0" w:line="360" w:lineRule="auto"/>
+        <w:spacing w:after="0" w:line="240" w:lineRule="auto"/>
         <w:rPr>
           <w:rFonts w:ascii="Arial" w:hAnsi="Arial" w:eastAsia="Arial" w:cs="Arial"/>
           <w:sz w:val="24"/>
@@ -1555,7 +1951,7 @@
         <w:autoSpaceDE w:val="0"/>
         <w:autoSpaceDN w:val="0"/>
         <w:adjustRightInd w:val="0"/>
-        <w:spacing w:after="0" w:line="360" w:lineRule="auto"/>
+        <w:spacing w:after="0" w:line="240" w:lineRule="auto"/>
         <w:rPr>
           <w:rFonts w:ascii="Arial" w:hAnsi="Arial" w:eastAsia="Arial" w:cs="Arial"/>
           <w:sz w:val="24"/>
@@ -1606,108 +2002,77 @@
           <w:ilvl w:val="0"/>
           <w:numId w:val="23"/>
         </w:numPr>
-        <w:spacing w:after="0" w:line="360" w:lineRule="auto"/>
-        <w:rPr>
-          <w:rFonts w:ascii="Arial" w:hAnsi="Arial" w:eastAsia="Arial" w:cs="Arial"/>
-          <w:sz w:val="24"/>
-          <w:szCs w:val="24"/>
-        </w:rPr>
-      </w:pPr>
-      <w:proofErr w:type="spellStart"/>
-      <w:r>
-        <w:rPr>
-          <w:rFonts w:ascii="Arial" w:hAnsi="Arial" w:eastAsia="Arial" w:cs="Arial"/>
-          <w:sz w:val="24"/>
-          <w:szCs w:val="24"/>
-        </w:rPr>
-        <w:t>Bootcamp</w:t>
-      </w:r>
-      <w:proofErr w:type="spellEnd"/>
-      <w:r>
-        <w:rPr>
-          <w:rFonts w:ascii="Arial" w:hAnsi="Arial" w:eastAsia="Arial" w:cs="Arial"/>
-          <w:sz w:val="24"/>
-          <w:szCs w:val="24"/>
-        </w:rPr>
-        <w:t xml:space="preserve"> Back </w:t>
-      </w:r>
-      <w:proofErr w:type="spellStart"/>
-      <w:r>
-        <w:rPr>
-          <w:rFonts w:ascii="Arial" w:hAnsi="Arial" w:eastAsia="Arial" w:cs="Arial"/>
-          <w:sz w:val="24"/>
-          <w:szCs w:val="24"/>
-        </w:rPr>
-        <w:t>End</w:t>
-      </w:r>
-      <w:proofErr w:type="spellEnd"/>
-      <w:r>
-        <w:rPr>
-          <w:rFonts w:ascii="Arial" w:hAnsi="Arial" w:eastAsia="Arial" w:cs="Arial"/>
-          <w:sz w:val="24"/>
-          <w:szCs w:val="24"/>
-        </w:rPr>
-        <w:t xml:space="preserve"> Java – Dio (concluído)</w:t>
-      </w:r>
-    </w:p>
-    <w:p>
-      <w:pPr>
-        <w:pStyle w:val="Normal"/>
-        <w:autoSpaceDE w:val="0"/>
-        <w:autoSpaceDN w:val="0"/>
-        <w:adjustRightInd w:val="0"/>
-        <w:spacing w:after="0" w:line="360" w:lineRule="auto"/>
-        <w:ind w:left="0"/>
-        <w:jc w:val="right"/>
-        <w:rPr>
-          <w:rFonts w:ascii="Arial" w:hAnsi="Arial" w:eastAsia="Arial" w:cs="Arial"/>
-          <w:sz w:val="24"/>
-          <w:szCs w:val="24"/>
-        </w:rPr>
-      </w:pPr>
-    </w:p>
-    <w:p>
-      <w:pPr>
-        <w:pStyle w:val="PargrafodaLista"/>
-        <w:autoSpaceDE w:val="0"/>
-        <w:autoSpaceDN w:val="0"/>
-        <w:adjustRightInd w:val="0"/>
-        <w:spacing w:after="0" w:line="360" w:lineRule="auto"/>
-        <w:jc w:val="right"/>
-        <w:rPr>
-          <w:rFonts w:ascii="Arial" w:hAnsi="Arial" w:eastAsia="Arial" w:cs="Arial"/>
-          <w:sz w:val="24"/>
-          <w:szCs w:val="24"/>
-        </w:rPr>
-      </w:pPr>
-    </w:p>
-    <w:p>
-      <w:pPr>
         <w:autoSpaceDE w:val="0"/>
         <w:autoSpaceDN w:val="0"/>
         <w:adjustRightInd w:val="0"/>
         <w:spacing w:after="0" w:line="240" w:lineRule="auto"/>
-        <w:ind w:left="714"/>
-        <w:rPr>
-          <w:rFonts w:ascii="Arial" w:hAnsi="Arial" w:eastAsia="Arial" w:cs="Arial"/>
-          <w:sz w:val="24"/>
-          <w:szCs w:val="24"/>
-        </w:rPr>
-      </w:pPr>
-    </w:p>
-    <w:p>
-      <w:pPr>
-        <w:autoSpaceDE w:val="0"/>
-        <w:autoSpaceDN w:val="0"/>
-        <w:adjustRightInd w:val="0"/>
-        <w:spacing w:after="0" w:line="240" w:lineRule="auto"/>
-        <w:ind w:left="714"/>
-        <w:rPr>
-          <w:rFonts w:ascii="Arial" w:hAnsi="Arial" w:eastAsia="Arial" w:cs="Arial"/>
-          <w:sz w:val="24"/>
-          <w:szCs w:val="24"/>
-        </w:rPr>
-      </w:pPr>
+        <w:ind/>
+        <w:rPr>
+          <w:rFonts w:ascii="Arial" w:hAnsi="Arial" w:eastAsia="Arial" w:cs="Arial"/>
+          <w:sz w:val="24"/>
+          <w:szCs w:val="24"/>
+        </w:rPr>
+      </w:pPr>
+      <w:proofErr w:type="spellStart"/>
+      <w:r>
+        <w:rPr>
+          <w:rFonts w:ascii="Arial" w:hAnsi="Arial" w:eastAsia="Arial" w:cs="Arial"/>
+          <w:sz w:val="24"/>
+          <w:szCs w:val="24"/>
+        </w:rPr>
+        <w:t>Bootcamp</w:t>
+      </w:r>
+      <w:proofErr w:type="spellEnd"/>
+      <w:r>
+        <w:rPr>
+          <w:rFonts w:ascii="Arial" w:hAnsi="Arial" w:eastAsia="Arial" w:cs="Arial"/>
+          <w:sz w:val="24"/>
+          <w:szCs w:val="24"/>
+        </w:rPr>
+        <w:t xml:space="preserve"> Back </w:t>
+      </w:r>
+      <w:proofErr w:type="spellStart"/>
+      <w:r>
+        <w:rPr>
+          <w:rFonts w:ascii="Arial" w:hAnsi="Arial" w:eastAsia="Arial" w:cs="Arial"/>
+          <w:sz w:val="24"/>
+          <w:szCs w:val="24"/>
+        </w:rPr>
+        <w:t>End</w:t>
+      </w:r>
+      <w:proofErr w:type="spellEnd"/>
+      <w:r>
+        <w:rPr>
+          <w:rFonts w:ascii="Arial" w:hAnsi="Arial" w:eastAsia="Arial" w:cs="Arial"/>
+          <w:sz w:val="24"/>
+          <w:szCs w:val="24"/>
+        </w:rPr>
+        <w:t xml:space="preserve"> Java – D</w:t>
+      </w:r>
+      <w:r>
+        <w:rPr>
+          <w:rFonts w:ascii="Arial" w:hAnsi="Arial" w:eastAsia="Arial" w:cs="Arial"/>
+          <w:sz w:val="24"/>
+          <w:szCs w:val="24"/>
+        </w:rPr>
+        <w:t>IO</w:t>
+      </w:r>
+      <w:r>
+        <w:rPr>
+          <w:rFonts w:ascii="Arial" w:hAnsi="Arial" w:eastAsia="Arial" w:cs="Arial"/>
+          <w:sz w:val="24"/>
+          <w:szCs w:val="24"/>
+        </w:rPr>
+        <w:t xml:space="preserve"> (concluído)</w:t>
+      </w:r>
+      <w:r>
+        <w:rPr>
+          <w:rFonts w:ascii="Arial" w:hAnsi="Arial" w:eastAsia="Arial" w:cs="Arial"/>
+          <w:sz w:val="24"/>
+          <w:szCs w:val="24"/>
+        </w:rPr>
+        <w:t>.</w:t>
+      </w:r>
     </w:p>
     <w:sectPr>
       <w:headerReference w:type="default" r:id="rId11"/>

</xml_diff>

<commit_message>
Feat: projeto full stack e modificado CV
</commit_message>
<xml_diff>
--- a/public/CV - Francine Cruz.docx
+++ b/public/CV - Francine Cruz.docx
@@ -321,7 +321,7 @@
           <w:sz w:val="24"/>
           <w:szCs w:val="24"/>
         </w:rPr>
-        <w:t>,</w:t>
+        <w:t xml:space="preserve"> e</w:t>
       </w:r>
       <w:r>
         <w:rPr>
@@ -375,9 +375,8 @@
           <w:sz w:val="24"/>
           <w:szCs w:val="24"/>
         </w:rPr>
-        <w:t>) e Node.js (Express.</w:t>
-      </w:r>
-      <w:proofErr w:type="spellStart"/>
+        <w:t>)</w:t>
+      </w:r>
       <w:r>
         <w:rPr>
           <w:rFonts w:ascii="Arial" w:hAnsi="Arial" w:eastAsia="Arial" w:cs="Arial"/>
@@ -386,9 +385,8 @@
           <w:sz w:val="24"/>
           <w:szCs w:val="24"/>
         </w:rPr>
-        <w:t>js</w:t>
-      </w:r>
-      <w:proofErr w:type="spellEnd"/>
+        <w:t xml:space="preserve"> </w:t>
+      </w:r>
       <w:r>
         <w:rPr>
           <w:rFonts w:ascii="Arial" w:hAnsi="Arial" w:eastAsia="Arial" w:cs="Arial"/>
@@ -397,8 +395,20 @@
           <w:sz w:val="24"/>
           <w:szCs w:val="24"/>
         </w:rPr>
-        <w:t>) para o back</w:t>
-      </w:r>
+        <w:t xml:space="preserve">para o </w:t>
+      </w:r>
+      <w:proofErr w:type="spellStart"/>
+      <w:r>
+        <w:rPr>
+          <w:rFonts w:ascii="Arial" w:hAnsi="Arial" w:eastAsia="Arial" w:cs="Arial"/>
+          <w:b w:val="0"/>
+          <w:bCs w:val="0"/>
+          <w:sz w:val="24"/>
+          <w:szCs w:val="24"/>
+        </w:rPr>
+        <w:t>back</w:t>
+      </w:r>
+      <w:proofErr w:type="spellEnd"/>
       <w:r>
         <w:rPr>
           <w:rFonts w:ascii="Arial" w:hAnsi="Arial" w:eastAsia="Arial" w:cs="Arial"/>
@@ -1544,14 +1554,32 @@
         <w:t>)</w:t>
       </w:r>
     </w:p>
-    <w:p w14:noSpellErr="1">
+    <w:p>
+      <w:pPr>
+        <w:spacing w:before="270" w:beforeAutospacing="off" w:after="270" w:afterAutospacing="off"/>
+        <w:jc w:val="left"/>
+      </w:pPr>
+      <w:r>
+        <w:rPr>
+          <w:rFonts w:ascii="Arial" w:hAnsi="Arial" w:eastAsia="Arial" w:cs="Arial"/>
+          <w:b w:val="1"/>
+          <w:bCs w:val="1"/>
+          <w:noProof w:val="0"/>
+          <w:sz w:val="24"/>
+          <w:szCs w:val="24"/>
+          <w:lang w:val="pt-BR"/>
+        </w:rPr>
+        <w:t>Banco de Dados:</w:t>
+      </w:r>
+    </w:p>
+    <w:p>
       <w:pPr>
         <w:pStyle w:val="PargrafodaLista"/>
         <w:numPr>
           <w:ilvl w:val="0"/>
           <w:numId w:val="26"/>
         </w:numPr>
-        <w:spacing w:before="0" w:beforeAutospacing="off" w:after="0" w:afterAutospacing="off" w:line="240" w:lineRule="auto"/>
+        <w:spacing w:before="0" w:beforeAutospacing="off" w:after="0" w:afterAutospacing="off"/>
         <w:jc w:val="left"/>
         <w:rPr>
           <w:rFonts w:ascii="Arial" w:hAnsi="Arial" w:eastAsia="Arial" w:cs="Arial"/>
@@ -1569,7 +1597,7 @@
           <w:szCs w:val="24"/>
           <w:lang w:val="pt-BR"/>
         </w:rPr>
-        <w:t>Node.js (Express.js)</w:t>
+        <w:t>MySQL</w:t>
       </w:r>
     </w:p>
     <w:p>
@@ -1722,6 +1750,61 @@
           <w:u w:val="none"/>
         </w:rPr>
         <w:t>CURSOS</w:t>
+      </w:r>
+    </w:p>
+    <w:p>
+      <w:pPr>
+        <w:pStyle w:val="PargrafodaLista"/>
+        <w:numPr>
+          <w:ilvl w:val="0"/>
+          <w:numId w:val="23"/>
+        </w:numPr>
+        <w:spacing w:after="0" w:line="240" w:lineRule="auto"/>
+        <w:rPr>
+          <w:rFonts w:ascii="Arial" w:hAnsi="Arial" w:eastAsia="Arial" w:cs="Arial"/>
+          <w:sz w:val="24"/>
+          <w:szCs w:val="24"/>
+        </w:rPr>
+      </w:pPr>
+      <w:r>
+        <w:rPr>
+          <w:rFonts w:ascii="Arial" w:hAnsi="Arial" w:eastAsia="Arial" w:cs="Arial"/>
+          <w:sz w:val="24"/>
+          <w:szCs w:val="24"/>
+        </w:rPr>
+        <w:t>Java</w:t>
+      </w:r>
+      <w:r>
+        <w:rPr>
+          <w:rFonts w:ascii="Arial" w:hAnsi="Arial" w:eastAsia="Arial" w:cs="Arial"/>
+          <w:sz w:val="24"/>
+          <w:szCs w:val="24"/>
+        </w:rPr>
+        <w:t xml:space="preserve"> completo</w:t>
+      </w:r>
+      <w:r>
+        <w:rPr>
+          <w:rFonts w:ascii="Arial" w:hAnsi="Arial" w:eastAsia="Arial" w:cs="Arial"/>
+          <w:sz w:val="24"/>
+          <w:szCs w:val="24"/>
+        </w:rPr>
+        <w:t xml:space="preserve"> – </w:t>
+      </w:r>
+      <w:r>
+        <w:rPr>
+          <w:rFonts w:ascii="Arial" w:hAnsi="Arial" w:eastAsia="Arial" w:cs="Arial"/>
+          <w:sz w:val="24"/>
+          <w:szCs w:val="24"/>
+        </w:rPr>
+        <w:t>Udemy</w:t>
+      </w:r>
+      <w:r>
+        <w:rPr>
+          <w:rFonts w:ascii="Arial" w:hAnsi="Arial" w:eastAsia="Arial" w:cs="Arial"/>
+          <w:sz w:val="24"/>
+          <w:szCs w:val="24"/>
+        </w:rPr>
+        <w:t xml:space="preserve"> </w:t>
       </w:r>
     </w:p>
     <w:p>
@@ -1741,14 +1824,6 @@
           <w:szCs w:val="24"/>
         </w:rPr>
       </w:pPr>
-      <w:r>
-        <w:rPr>
-          <w:rFonts w:ascii="Arial" w:hAnsi="Arial" w:eastAsia="Arial" w:cs="Arial"/>
-          <w:sz w:val="24"/>
-          <w:szCs w:val="24"/>
-        </w:rPr>
-        <w:t xml:space="preserve">Desenvolvimento Web - </w:t>
-      </w:r>
       <w:proofErr w:type="spellStart"/>
       <w:r>
         <w:rPr>
@@ -1756,7 +1831,7 @@
           <w:sz w:val="24"/>
           <w:szCs w:val="24"/>
         </w:rPr>
-        <w:t>Udemy</w:t>
+        <w:t>Intensivão</w:t>
       </w:r>
       <w:proofErr w:type="spellEnd"/>
       <w:r>
@@ -1765,46 +1840,7 @@
           <w:sz w:val="24"/>
           <w:szCs w:val="24"/>
         </w:rPr>
-        <w:t xml:space="preserve"> (em andamento).</w:t>
-      </w:r>
-    </w:p>
-    <w:p>
-      <w:pPr>
-        <w:pStyle w:val="PargrafodaLista"/>
-        <w:numPr>
-          <w:ilvl w:val="0"/>
-          <w:numId w:val="23"/>
-        </w:numPr>
-        <w:spacing w:after="0" w:line="240" w:lineRule="auto"/>
-        <w:rPr>
-          <w:rFonts w:ascii="Arial" w:hAnsi="Arial" w:eastAsia="Arial" w:cs="Arial"/>
-          <w:sz w:val="24"/>
-          <w:szCs w:val="24"/>
-        </w:rPr>
-      </w:pPr>
-      <w:r>
-        <w:rPr>
-          <w:rFonts w:ascii="Arial" w:hAnsi="Arial" w:eastAsia="Arial" w:cs="Arial"/>
-          <w:sz w:val="24"/>
-          <w:szCs w:val="24"/>
-        </w:rPr>
-        <w:t>Java</w:t>
-      </w:r>
-      <w:r>
-        <w:rPr>
-          <w:rFonts w:ascii="Arial" w:hAnsi="Arial" w:eastAsia="Arial" w:cs="Arial"/>
-          <w:sz w:val="24"/>
-          <w:szCs w:val="24"/>
-        </w:rPr>
-        <w:t xml:space="preserve"> completo</w:t>
-      </w:r>
-      <w:r>
-        <w:rPr>
-          <w:rFonts w:ascii="Arial" w:hAnsi="Arial" w:eastAsia="Arial" w:cs="Arial"/>
-          <w:sz w:val="24"/>
-          <w:szCs w:val="24"/>
-        </w:rPr>
-        <w:t xml:space="preserve"> – </w:t>
+        <w:t xml:space="preserve"> </w:t>
       </w:r>
       <w:proofErr w:type="spellStart"/>
       <w:r>
@@ -1813,7 +1849,7 @@
           <w:sz w:val="24"/>
           <w:szCs w:val="24"/>
         </w:rPr>
-        <w:t>Udemy</w:t>
+        <w:t>JavaScript</w:t>
       </w:r>
       <w:proofErr w:type="spellEnd"/>
       <w:r>
@@ -1822,177 +1858,7 @@
           <w:sz w:val="24"/>
           <w:szCs w:val="24"/>
         </w:rPr>
-        <w:t xml:space="preserve"> (em andamento)</w:t>
-      </w:r>
-    </w:p>
-    <w:p>
-      <w:pPr>
-        <w:pStyle w:val="PargrafodaLista"/>
-        <w:numPr>
-          <w:ilvl w:val="0"/>
-          <w:numId w:val="23"/>
-        </w:numPr>
-        <w:autoSpaceDE w:val="0"/>
-        <w:autoSpaceDN w:val="0"/>
-        <w:adjustRightInd w:val="0"/>
-        <w:spacing w:after="0" w:line="240" w:lineRule="auto"/>
-        <w:rPr>
-          <w:rFonts w:ascii="Arial" w:hAnsi="Arial" w:eastAsia="Arial" w:cs="Arial"/>
-          <w:sz w:val="24"/>
-          <w:szCs w:val="24"/>
-        </w:rPr>
-      </w:pPr>
-      <w:proofErr w:type="spellStart"/>
-      <w:r>
-        <w:rPr>
-          <w:rFonts w:ascii="Arial" w:hAnsi="Arial" w:eastAsia="Arial" w:cs="Arial"/>
-          <w:sz w:val="24"/>
-          <w:szCs w:val="24"/>
-        </w:rPr>
-        <w:t>JavaScript</w:t>
-      </w:r>
-      <w:proofErr w:type="spellEnd"/>
-      <w:r>
-        <w:rPr>
-          <w:rFonts w:ascii="Arial" w:hAnsi="Arial" w:eastAsia="Arial" w:cs="Arial"/>
-          <w:sz w:val="24"/>
-          <w:szCs w:val="24"/>
-        </w:rPr>
-        <w:t xml:space="preserve"> e </w:t>
-      </w:r>
-      <w:proofErr w:type="spellStart"/>
-      <w:r>
-        <w:rPr>
-          <w:rFonts w:ascii="Arial" w:hAnsi="Arial" w:eastAsia="Arial" w:cs="Arial"/>
-          <w:sz w:val="24"/>
-          <w:szCs w:val="24"/>
-        </w:rPr>
-        <w:t>TypeScript</w:t>
-      </w:r>
-      <w:proofErr w:type="spellEnd"/>
-      <w:r>
-        <w:rPr>
-          <w:rFonts w:ascii="Arial" w:hAnsi="Arial" w:eastAsia="Arial" w:cs="Arial"/>
-          <w:sz w:val="24"/>
-          <w:szCs w:val="24"/>
-        </w:rPr>
-        <w:t xml:space="preserve"> do básico ao avançado JS/TS - </w:t>
-      </w:r>
-      <w:proofErr w:type="spellStart"/>
-      <w:r>
-        <w:rPr>
-          <w:rFonts w:ascii="Arial" w:hAnsi="Arial" w:eastAsia="Arial" w:cs="Arial"/>
-          <w:sz w:val="24"/>
-          <w:szCs w:val="24"/>
-        </w:rPr>
-        <w:t>Udemy</w:t>
-      </w:r>
-      <w:proofErr w:type="spellEnd"/>
-      <w:r>
-        <w:rPr>
-          <w:rFonts w:ascii="Arial" w:hAnsi="Arial" w:eastAsia="Arial" w:cs="Arial"/>
-          <w:sz w:val="24"/>
-          <w:szCs w:val="24"/>
-        </w:rPr>
-        <w:t xml:space="preserve"> (em andamento).</w:t>
-      </w:r>
-    </w:p>
-    <w:p>
-      <w:pPr>
-        <w:pStyle w:val="PargrafodaLista"/>
-        <w:numPr>
-          <w:ilvl w:val="0"/>
-          <w:numId w:val="23"/>
-        </w:numPr>
-        <w:autoSpaceDE w:val="0"/>
-        <w:autoSpaceDN w:val="0"/>
-        <w:adjustRightInd w:val="0"/>
-        <w:spacing w:after="0" w:line="240" w:lineRule="auto"/>
-        <w:rPr>
-          <w:rFonts w:ascii="Arial" w:hAnsi="Arial" w:eastAsia="Arial" w:cs="Arial"/>
-          <w:sz w:val="24"/>
-          <w:szCs w:val="24"/>
-        </w:rPr>
-      </w:pPr>
-      <w:r>
-        <w:rPr>
-          <w:rFonts w:ascii="Arial" w:hAnsi="Arial" w:eastAsia="Arial" w:cs="Arial"/>
-          <w:sz w:val="24"/>
-          <w:szCs w:val="24"/>
-        </w:rPr>
-        <w:t xml:space="preserve">Banco de Dados e SQL, sem mistérios! - </w:t>
-      </w:r>
-      <w:proofErr w:type="spellStart"/>
-      <w:r>
-        <w:rPr>
-          <w:rFonts w:ascii="Arial" w:hAnsi="Arial" w:eastAsia="Arial" w:cs="Arial"/>
-          <w:sz w:val="24"/>
-          <w:szCs w:val="24"/>
-        </w:rPr>
-        <w:t>Udemy</w:t>
-      </w:r>
-      <w:proofErr w:type="spellEnd"/>
-      <w:r>
-        <w:rPr>
-          <w:rFonts w:ascii="Arial" w:hAnsi="Arial" w:eastAsia="Arial" w:cs="Arial"/>
-          <w:sz w:val="24"/>
-          <w:szCs w:val="24"/>
-        </w:rPr>
-        <w:t xml:space="preserve"> (em andamento).</w:t>
-      </w:r>
-    </w:p>
-    <w:p>
-      <w:pPr>
-        <w:pStyle w:val="PargrafodaLista"/>
-        <w:numPr>
-          <w:ilvl w:val="0"/>
-          <w:numId w:val="23"/>
-        </w:numPr>
-        <w:autoSpaceDE w:val="0"/>
-        <w:autoSpaceDN w:val="0"/>
-        <w:adjustRightInd w:val="0"/>
-        <w:spacing w:after="0" w:line="240" w:lineRule="auto"/>
-        <w:rPr>
-          <w:rFonts w:ascii="Arial" w:hAnsi="Arial" w:eastAsia="Arial" w:cs="Arial"/>
-          <w:sz w:val="24"/>
-          <w:szCs w:val="24"/>
-        </w:rPr>
-      </w:pPr>
-      <w:proofErr w:type="spellStart"/>
-      <w:r>
-        <w:rPr>
-          <w:rFonts w:ascii="Arial" w:hAnsi="Arial" w:eastAsia="Arial" w:cs="Arial"/>
-          <w:sz w:val="24"/>
-          <w:szCs w:val="24"/>
-        </w:rPr>
-        <w:t>Intensivão</w:t>
-      </w:r>
-      <w:proofErr w:type="spellEnd"/>
-      <w:r>
-        <w:rPr>
-          <w:rFonts w:ascii="Arial" w:hAnsi="Arial" w:eastAsia="Arial" w:cs="Arial"/>
-          <w:sz w:val="24"/>
-          <w:szCs w:val="24"/>
-        </w:rPr>
-        <w:t xml:space="preserve"> </w:t>
-      </w:r>
-      <w:proofErr w:type="spellStart"/>
-      <w:r>
-        <w:rPr>
-          <w:rFonts w:ascii="Arial" w:hAnsi="Arial" w:eastAsia="Arial" w:cs="Arial"/>
-          <w:sz w:val="24"/>
-          <w:szCs w:val="24"/>
-        </w:rPr>
-        <w:t>JavaScript</w:t>
-      </w:r>
-      <w:proofErr w:type="spellEnd"/>
-      <w:r>
-        <w:rPr>
-          <w:rFonts w:ascii="Arial" w:hAnsi="Arial" w:eastAsia="Arial" w:cs="Arial"/>
-          <w:sz w:val="24"/>
-          <w:szCs w:val="24"/>
-        </w:rPr>
-        <w:t xml:space="preserve"> - Hashtag (concluído).</w:t>
+        <w:t xml:space="preserve"> - Hashtag</w:t>
       </w:r>
     </w:p>
     <w:p>
@@ -2063,15 +1929,7 @@
           <w:sz w:val="24"/>
           <w:szCs w:val="24"/>
         </w:rPr>
-        <w:t xml:space="preserve"> (concluído)</w:t>
-      </w:r>
-      <w:r>
-        <w:rPr>
-          <w:rFonts w:ascii="Arial" w:hAnsi="Arial" w:eastAsia="Arial" w:cs="Arial"/>
-          <w:sz w:val="24"/>
-          <w:szCs w:val="24"/>
-        </w:rPr>
-        <w:t>.</w:t>
+        <w:t xml:space="preserve"> </w:t>
       </w:r>
     </w:p>
     <w:sectPr>

</xml_diff>

<commit_message>
Chore: atualização no cv
</commit_message>
<xml_diff>
--- a/public/CV - Francine Cruz.docx
+++ b/public/CV - Francine Cruz.docx
@@ -27,7 +27,7 @@
         <w:t>FRANCINE CAROLINA OLIVEIRA CRUZ</w:t>
       </w:r>
     </w:p>
-    <w:p w14:noSpellErr="1">
+    <w:p>
       <w:pPr>
         <w:pStyle w:val="Default"/>
         <w:spacing w:line="276" w:lineRule="auto"/>
@@ -44,7 +44,7 @@
           <w:sz w:val="24"/>
           <w:szCs w:val="24"/>
         </w:rPr>
-        <w:t>Boa Vista, Candelária - RS</w:t>
+        <w:t>Candelária - RS</w:t>
       </w:r>
     </w:p>
     <w:p w14:noSpellErr="1">
@@ -222,7 +222,7 @@
           <w:sz w:val="24"/>
           <w:szCs w:val="24"/>
         </w:rPr>
-        <w:t>Tailwind</w:t>
+        <w:t>Typescript</w:t>
       </w:r>
       <w:proofErr w:type="spellEnd"/>
       <w:r>
@@ -233,7 +233,7 @@
           <w:sz w:val="24"/>
           <w:szCs w:val="24"/>
         </w:rPr>
-        <w:t xml:space="preserve"> CSS, </w:t>
+        <w:t xml:space="preserve">, </w:t>
       </w:r>
       <w:proofErr w:type="spellStart"/>
       <w:r>
@@ -244,7 +244,7 @@
           <w:sz w:val="24"/>
           <w:szCs w:val="24"/>
         </w:rPr>
-        <w:t>Bootstrap</w:t>
+        <w:t>Tailwind</w:t>
       </w:r>
       <w:proofErr w:type="spellEnd"/>
       <w:r>
@@ -255,7 +255,7 @@
           <w:sz w:val="24"/>
           <w:szCs w:val="24"/>
         </w:rPr>
-        <w:t xml:space="preserve"> 4 e </w:t>
+        <w:t xml:space="preserve"> CSS, </w:t>
       </w:r>
       <w:proofErr w:type="spellStart"/>
       <w:r>
@@ -266,7 +266,7 @@
           <w:sz w:val="24"/>
           <w:szCs w:val="24"/>
         </w:rPr>
-        <w:t>React</w:t>
+        <w:t>Bootstrap</w:t>
       </w:r>
       <w:proofErr w:type="spellEnd"/>
       <w:r>
@@ -277,9 +277,8 @@
           <w:sz w:val="24"/>
           <w:szCs w:val="24"/>
         </w:rPr>
-        <w:t xml:space="preserve">. Experiência em design UI/UX com </w:t>
-      </w:r>
-      <w:proofErr w:type="spellStart"/>
+        <w:t>,</w:t>
+      </w:r>
       <w:r>
         <w:rPr>
           <w:rFonts w:ascii="Arial" w:hAnsi="Arial" w:eastAsia="Arial" w:cs="Arial"/>
@@ -288,9 +287,9 @@
           <w:sz w:val="24"/>
           <w:szCs w:val="24"/>
         </w:rPr>
-        <w:t>Figma</w:t>
-      </w:r>
-      <w:proofErr w:type="spellEnd"/>
+        <w:t xml:space="preserve"> </w:t>
+      </w:r>
+      <w:proofErr w:type="spellStart"/>
       <w:r>
         <w:rPr>
           <w:rFonts w:ascii="Arial" w:hAnsi="Arial" w:eastAsia="Arial" w:cs="Arial"/>
@@ -299,9 +298,9 @@
           <w:sz w:val="24"/>
           <w:szCs w:val="24"/>
         </w:rPr>
-        <w:t xml:space="preserve"> e proficiência em versionamento de código (</w:t>
-      </w:r>
-      <w:proofErr w:type="spellStart"/>
+        <w:t>React</w:t>
+      </w:r>
+      <w:proofErr w:type="spellEnd"/>
       <w:r>
         <w:rPr>
           <w:rFonts w:ascii="Arial" w:hAnsi="Arial" w:eastAsia="Arial" w:cs="Arial"/>
@@ -310,9 +309,8 @@
           <w:sz w:val="24"/>
           <w:szCs w:val="24"/>
         </w:rPr>
-        <w:t>Git</w:t>
-      </w:r>
-      <w:proofErr w:type="spellEnd"/>
+        <w:t xml:space="preserve"> e Next</w:t>
+      </w:r>
       <w:r>
         <w:rPr>
           <w:rFonts w:ascii="Arial" w:hAnsi="Arial" w:eastAsia="Arial" w:cs="Arial"/>
@@ -321,7 +319,7 @@
           <w:sz w:val="24"/>
           <w:szCs w:val="24"/>
         </w:rPr>
-        <w:t xml:space="preserve">). No </w:t>
+        <w:t>. Proficiência em versionamento de código (</w:t>
       </w:r>
       <w:proofErr w:type="spellStart"/>
       <w:r>
@@ -332,7 +330,7 @@
           <w:sz w:val="24"/>
           <w:szCs w:val="24"/>
         </w:rPr>
-        <w:t>back-end</w:t>
+        <w:t>Git</w:t>
       </w:r>
       <w:proofErr w:type="spellEnd"/>
       <w:r>
@@ -343,7 +341,7 @@
           <w:sz w:val="24"/>
           <w:szCs w:val="24"/>
         </w:rPr>
-        <w:t xml:space="preserve">, foco em Java (Spring Boot, JPA, </w:t>
+        <w:t xml:space="preserve">). No </w:t>
       </w:r>
       <w:proofErr w:type="spellStart"/>
       <w:r>
@@ -354,7 +352,7 @@
           <w:sz w:val="24"/>
           <w:szCs w:val="24"/>
         </w:rPr>
-        <w:t>Hibernate</w:t>
+        <w:t>back-end</w:t>
       </w:r>
       <w:proofErr w:type="spellEnd"/>
       <w:r>
@@ -365,7 +363,7 @@
           <w:sz w:val="24"/>
           <w:szCs w:val="24"/>
         </w:rPr>
-        <w:t xml:space="preserve">) e bancos de dados relacionais (MySQL e PostgreSQL) e </w:t>
+        <w:t xml:space="preserve">, foco em Java (Spring Boot, JPA, </w:t>
       </w:r>
       <w:proofErr w:type="spellStart"/>
       <w:r>
@@ -376,7 +374,7 @@
           <w:sz w:val="24"/>
           <w:szCs w:val="24"/>
         </w:rPr>
-        <w:t>NoSQL</w:t>
+        <w:t>Hibernate</w:t>
       </w:r>
       <w:proofErr w:type="spellEnd"/>
       <w:r>
@@ -387,7 +385,7 @@
           <w:sz w:val="24"/>
           <w:szCs w:val="24"/>
         </w:rPr>
-        <w:t xml:space="preserve"> (</w:t>
+        <w:t xml:space="preserve">) e bancos de dados relacionais (MySQL e PostgreSQL) e </w:t>
       </w:r>
       <w:proofErr w:type="spellStart"/>
       <w:r>
@@ -398,7 +396,7 @@
           <w:sz w:val="24"/>
           <w:szCs w:val="24"/>
         </w:rPr>
-        <w:t>MongoDB</w:t>
+        <w:t>NoSQL</w:t>
       </w:r>
       <w:proofErr w:type="spellEnd"/>
       <w:r>
@@ -409,8 +407,9 @@
           <w:sz w:val="24"/>
           <w:szCs w:val="24"/>
         </w:rPr>
-        <w:t>)</w:t>
-      </w:r>
+        <w:t xml:space="preserve"> (</w:t>
+      </w:r>
+      <w:proofErr w:type="spellStart"/>
       <w:r>
         <w:rPr>
           <w:rFonts w:ascii="Arial" w:hAnsi="Arial" w:eastAsia="Arial" w:cs="Arial"/>
@@ -419,8 +418,9 @@
           <w:sz w:val="24"/>
           <w:szCs w:val="24"/>
         </w:rPr>
-        <w:t>. Participação ativa em projetos</w:t>
-      </w:r>
+        <w:t>MongoDB</w:t>
+      </w:r>
+      <w:proofErr w:type="spellEnd"/>
       <w:r>
         <w:rPr>
           <w:rFonts w:ascii="Arial" w:hAnsi="Arial" w:eastAsia="Arial" w:cs="Arial"/>
@@ -429,17 +429,7 @@
           <w:sz w:val="24"/>
           <w:szCs w:val="24"/>
         </w:rPr>
-        <w:t xml:space="preserve"> voluntários</w:t>
-      </w:r>
-      <w:r>
-        <w:rPr>
-          <w:rFonts w:ascii="Arial" w:hAnsi="Arial" w:eastAsia="Arial" w:cs="Arial"/>
-          <w:b w:val="0"/>
-          <w:bCs w:val="0"/>
-          <w:sz w:val="24"/>
-          <w:szCs w:val="24"/>
-        </w:rPr>
-        <w:t xml:space="preserve"> utilizando Scrum.</w:t>
+        <w:t>). Participação ativa em projetos voluntários utilizando metodologias ágeis.</w:t>
       </w:r>
     </w:p>
     <w:p w14:noSpellErr="1">
@@ -790,8 +780,8 @@
         <w:ind w:left="2552" w:hanging="2552"/>
         <w:rPr>
           <w:rFonts w:ascii="Arial" w:hAnsi="Arial" w:eastAsia="Arial" w:cs="Arial"/>
-          <w:b w:val="1"/>
-          <w:bCs w:val="1"/>
+          <w:b w:val="0"/>
+          <w:bCs w:val="0"/>
           <w:sz w:val="24"/>
           <w:szCs w:val="24"/>
         </w:rPr>
@@ -804,7 +794,17 @@
           <w:sz w:val="24"/>
           <w:szCs w:val="24"/>
         </w:rPr>
-        <w:t>2024 - Atualmente</w:t>
+        <w:t xml:space="preserve">2024 - </w:t>
+      </w:r>
+      <w:r>
+        <w:rPr>
+          <w:rFonts w:ascii="Arial" w:hAnsi="Arial" w:eastAsia="Arial" w:cs="Arial"/>
+          <w:i w:val="0"/>
+          <w:iCs w:val="0"/>
+          <w:sz w:val="24"/>
+          <w:szCs w:val="24"/>
+        </w:rPr>
+        <w:t>Atualmente</w:t>
       </w:r>
       <w:r>
         <w:rPr>
@@ -814,7 +814,7 @@
           <w:sz w:val="24"/>
           <w:szCs w:val="24"/>
         </w:rPr>
-        <w:t>.</w:t>
+        <w:t xml:space="preserve">. </w:t>
       </w:r>
       <w:r>
         <w:tab/>
@@ -826,14 +826,6 @@
           <w:szCs w:val="24"/>
         </w:rPr>
         <w:t xml:space="preserve">                   </w:t>
-      </w:r>
-      <w:r>
-        <w:rPr>
-          <w:rFonts w:ascii="Arial" w:hAnsi="Arial" w:eastAsia="Arial" w:cs="Arial"/>
-          <w:sz w:val="24"/>
-          <w:szCs w:val="24"/>
-        </w:rPr>
-        <w:t xml:space="preserve">              </w:t>
       </w:r>
       <w:r>
         <w:rPr>
@@ -843,17 +835,7 @@
           <w:sz w:val="24"/>
           <w:szCs w:val="24"/>
         </w:rPr>
-        <w:t xml:space="preserve"> </w:t>
-      </w:r>
-      <w:r>
-        <w:rPr>
-          <w:rFonts w:ascii="Arial" w:hAnsi="Arial" w:eastAsia="Arial" w:cs="Arial"/>
-          <w:b w:val="0"/>
-          <w:bCs w:val="0"/>
-          <w:sz w:val="24"/>
-          <w:szCs w:val="24"/>
-        </w:rPr>
-        <w:t>Stoá</w:t>
+        <w:t xml:space="preserve"> Projeto para a ONG ABNMO</w:t>
       </w:r>
     </w:p>
     <w:p>
@@ -915,7 +897,7 @@
           <w:szCs w:val="24"/>
           <w:lang w:val="pt-BR"/>
         </w:rPr>
-        <w:t>Atualmente colaborando como desenvolvedora front-</w:t>
+        <w:t>Colaborando como desenvolvedora front-</w:t>
       </w:r>
       <w:proofErr w:type="spellStart"/>
       <w:r>
@@ -941,7 +923,38 @@
           <w:szCs w:val="24"/>
           <w:lang w:val="pt-BR"/>
         </w:rPr>
-        <w:t xml:space="preserve"> em um time ágil utilizando a metodologia Scrum. Apesar de o desenvolvimento ainda não ter iniciado, participo ativamente de reuniões de organização. </w:t>
+        <w:t xml:space="preserve"> em um time ágil que utiliza a metodologia Scrum.</w:t>
+      </w:r>
+    </w:p>
+    <w:p>
+      <w:pPr>
+        <w:pStyle w:val="1"/>
+        <w:suppressLineNumbers w:val="0"/>
+        <w:bidi w:val="0"/>
+        <w:spacing w:before="0" w:beforeAutospacing="off" w:after="100" w:afterAutospacing="off" w:line="276" w:lineRule="auto"/>
+        <w:ind w:right="0"/>
+        <w:jc w:val="both"/>
+        <w:rPr>
+          <w:rFonts w:ascii="Arial" w:hAnsi="Arial" w:eastAsia="Arial" w:cs="Arial"/>
+          <w:b w:val="0"/>
+          <w:bCs w:val="0"/>
+          <w:noProof w:val="0"/>
+          <w:sz w:val="24"/>
+          <w:szCs w:val="24"/>
+          <w:lang w:val="pt-BR"/>
+        </w:rPr>
+      </w:pPr>
+      <w:r>
+        <w:rPr>
+          <w:rFonts w:ascii="Arial" w:hAnsi="Arial" w:eastAsia="Arial" w:cs="Arial"/>
+          <w:b w:val="0"/>
+          <w:bCs w:val="0"/>
+          <w:noProof w:val="0"/>
+          <w:sz w:val="24"/>
+          <w:szCs w:val="24"/>
+          <w:lang w:val="pt-BR"/>
+        </w:rPr>
+        <w:t>Participação ativa em sprints e cerimônias ágeis para organização das tarefas e entrega de valor ao projeto.</w:t>
       </w:r>
     </w:p>
     <w:p>
@@ -972,7 +985,7 @@
           <w:szCs w:val="24"/>
           <w:lang w:val="pt-BR"/>
         </w:rPr>
-        <w:t>Focada na criação futura de interfaces de usuário acessíveis e responsivas, além de seguir boas práticas de desenvolvimento para garantir qualidade nas entregas.</w:t>
+        <w:t>Focada no desenvolvimento de interfaces de usuário acessíveis e responsivas, além de garantir a qualidade através de boas práticas de desenvolvimento.</w:t>
       </w:r>
     </w:p>
     <w:p>
@@ -1215,7 +1228,105 @@
           <w:szCs w:val="24"/>
           <w:lang w:val="pt-BR"/>
         </w:rPr>
-        <w:t>HTML5,</w:t>
+        <w:t xml:space="preserve">HTML5, </w:t>
+      </w:r>
+      <w:proofErr w:type="spellStart"/>
+      <w:r>
+        <w:rPr>
+          <w:rFonts w:ascii="Arial" w:hAnsi="Arial" w:eastAsia="Arial" w:cs="Arial"/>
+          <w:noProof w:val="0"/>
+          <w:sz w:val="24"/>
+          <w:szCs w:val="24"/>
+          <w:lang w:val="pt-BR"/>
+        </w:rPr>
+        <w:t>JavaScript</w:t>
+      </w:r>
+      <w:proofErr w:type="spellEnd"/>
+      <w:r>
+        <w:rPr>
+          <w:rFonts w:ascii="Arial" w:hAnsi="Arial" w:eastAsia="Arial" w:cs="Arial"/>
+          <w:noProof w:val="0"/>
+          <w:sz w:val="24"/>
+          <w:szCs w:val="24"/>
+          <w:lang w:val="pt-BR"/>
+        </w:rPr>
+        <w:t xml:space="preserve">, </w:t>
+      </w:r>
+      <w:proofErr w:type="spellStart"/>
+      <w:r>
+        <w:rPr>
+          <w:rFonts w:ascii="Arial" w:hAnsi="Arial" w:eastAsia="Arial" w:cs="Arial"/>
+          <w:noProof w:val="0"/>
+          <w:sz w:val="24"/>
+          <w:szCs w:val="24"/>
+          <w:lang w:val="pt-BR"/>
+        </w:rPr>
+        <w:t>Typescript</w:t>
+      </w:r>
+      <w:proofErr w:type="spellEnd"/>
+      <w:r>
+        <w:rPr>
+          <w:rFonts w:ascii="Arial" w:hAnsi="Arial" w:eastAsia="Arial" w:cs="Arial"/>
+          <w:noProof w:val="0"/>
+          <w:sz w:val="24"/>
+          <w:szCs w:val="24"/>
+          <w:lang w:val="pt-BR"/>
+        </w:rPr>
+        <w:t xml:space="preserve">, CSS3, </w:t>
+      </w:r>
+      <w:proofErr w:type="spellStart"/>
+      <w:r>
+        <w:rPr>
+          <w:rFonts w:ascii="Arial" w:hAnsi="Arial" w:eastAsia="Arial" w:cs="Arial"/>
+          <w:noProof w:val="0"/>
+          <w:sz w:val="24"/>
+          <w:szCs w:val="24"/>
+          <w:lang w:val="pt-BR"/>
+        </w:rPr>
+        <w:t>Tailwind</w:t>
+      </w:r>
+      <w:proofErr w:type="spellEnd"/>
+      <w:r>
+        <w:rPr>
+          <w:rFonts w:ascii="Arial" w:hAnsi="Arial" w:eastAsia="Arial" w:cs="Arial"/>
+          <w:noProof w:val="0"/>
+          <w:sz w:val="24"/>
+          <w:szCs w:val="24"/>
+          <w:lang w:val="pt-BR"/>
+        </w:rPr>
+        <w:t xml:space="preserve"> CSS, </w:t>
+      </w:r>
+      <w:proofErr w:type="spellStart"/>
+      <w:r>
+        <w:rPr>
+          <w:rFonts w:ascii="Arial" w:hAnsi="Arial" w:eastAsia="Arial" w:cs="Arial"/>
+          <w:noProof w:val="0"/>
+          <w:sz w:val="24"/>
+          <w:szCs w:val="24"/>
+          <w:lang w:val="pt-BR"/>
+        </w:rPr>
+        <w:t>Bootstrap</w:t>
+      </w:r>
+      <w:proofErr w:type="spellEnd"/>
+      <w:r>
+        <w:rPr>
+          <w:rFonts w:ascii="Arial" w:hAnsi="Arial" w:eastAsia="Arial" w:cs="Arial"/>
+          <w:noProof w:val="0"/>
+          <w:sz w:val="24"/>
+          <w:szCs w:val="24"/>
+          <w:lang w:val="pt-BR"/>
+        </w:rPr>
+        <w:t xml:space="preserve"> 4</w:t>
+      </w:r>
+      <w:r>
+        <w:rPr>
+          <w:rFonts w:ascii="Arial" w:hAnsi="Arial" w:eastAsia="Arial" w:cs="Arial"/>
+          <w:noProof w:val="0"/>
+          <w:sz w:val="24"/>
+          <w:szCs w:val="24"/>
+          <w:lang w:val="pt-BR"/>
+        </w:rPr>
+        <w:t>,</w:t>
       </w:r>
       <w:r>
         <w:rPr>
@@ -1236,7 +1347,7 @@
           <w:szCs w:val="24"/>
           <w:lang w:val="pt-BR"/>
         </w:rPr>
-        <w:t>JavaScript</w:t>
+        <w:t>Styled</w:t>
       </w:r>
       <w:proofErr w:type="spellEnd"/>
       <w:r>
@@ -1247,17 +1358,17 @@
           <w:szCs w:val="24"/>
           <w:lang w:val="pt-BR"/>
         </w:rPr>
-        <w:t>,</w:t>
-      </w:r>
-      <w:r>
-        <w:rPr>
-          <w:rFonts w:ascii="Arial" w:hAnsi="Arial" w:eastAsia="Arial" w:cs="Arial"/>
-          <w:noProof w:val="0"/>
-          <w:sz w:val="24"/>
-          <w:szCs w:val="24"/>
-          <w:lang w:val="pt-BR"/>
-        </w:rPr>
-        <w:t xml:space="preserve"> CSS3, </w:t>
+        <w:t xml:space="preserve"> Components,</w:t>
+      </w:r>
+      <w:r>
+        <w:rPr>
+          <w:rFonts w:ascii="Arial" w:hAnsi="Arial" w:eastAsia="Arial" w:cs="Arial"/>
+          <w:noProof w:val="0"/>
+          <w:sz w:val="24"/>
+          <w:szCs w:val="24"/>
+          <w:lang w:val="pt-BR"/>
+        </w:rPr>
+        <w:t xml:space="preserve"> </w:t>
       </w:r>
       <w:proofErr w:type="spellStart"/>
       <w:r>
@@ -1268,7 +1379,7 @@
           <w:szCs w:val="24"/>
           <w:lang w:val="pt-BR"/>
         </w:rPr>
-        <w:t>Tailwind</w:t>
+        <w:t>React</w:t>
       </w:r>
       <w:proofErr w:type="spellEnd"/>
       <w:r>
@@ -1279,69 +1390,7 @@
           <w:szCs w:val="24"/>
           <w:lang w:val="pt-BR"/>
         </w:rPr>
-        <w:t xml:space="preserve"> CSS</w:t>
-      </w:r>
-      <w:r>
-        <w:rPr>
-          <w:rFonts w:ascii="Arial" w:hAnsi="Arial" w:eastAsia="Arial" w:cs="Arial"/>
-          <w:noProof w:val="0"/>
-          <w:sz w:val="24"/>
-          <w:szCs w:val="24"/>
-          <w:lang w:val="pt-BR"/>
-        </w:rPr>
-        <w:t>,</w:t>
-      </w:r>
-      <w:r>
-        <w:rPr>
-          <w:rFonts w:ascii="Arial" w:hAnsi="Arial" w:eastAsia="Arial" w:cs="Arial"/>
-          <w:noProof w:val="0"/>
-          <w:sz w:val="24"/>
-          <w:szCs w:val="24"/>
-          <w:lang w:val="pt-BR"/>
-        </w:rPr>
-        <w:t xml:space="preserve"> </w:t>
-      </w:r>
-      <w:proofErr w:type="spellStart"/>
-      <w:r>
-        <w:rPr>
-          <w:rFonts w:ascii="Arial" w:hAnsi="Arial" w:eastAsia="Arial" w:cs="Arial"/>
-          <w:noProof w:val="0"/>
-          <w:sz w:val="24"/>
-          <w:szCs w:val="24"/>
-          <w:lang w:val="pt-BR"/>
-        </w:rPr>
-        <w:t>Bootstrap</w:t>
-      </w:r>
-      <w:proofErr w:type="spellEnd"/>
-      <w:r>
-        <w:rPr>
-          <w:rFonts w:ascii="Arial" w:hAnsi="Arial" w:eastAsia="Arial" w:cs="Arial"/>
-          <w:noProof w:val="0"/>
-          <w:sz w:val="24"/>
-          <w:szCs w:val="24"/>
-          <w:lang w:val="pt-BR"/>
-        </w:rPr>
-        <w:t xml:space="preserve"> 4</w:t>
-      </w:r>
-      <w:r>
-        <w:rPr>
-          <w:rFonts w:ascii="Arial" w:hAnsi="Arial" w:eastAsia="Arial" w:cs="Arial"/>
-          <w:noProof w:val="0"/>
-          <w:sz w:val="24"/>
-          <w:szCs w:val="24"/>
-          <w:lang w:val="pt-BR"/>
-        </w:rPr>
-        <w:t xml:space="preserve"> e </w:t>
-      </w:r>
-      <w:r>
-        <w:rPr>
-          <w:rFonts w:ascii="Arial" w:hAnsi="Arial" w:eastAsia="Arial" w:cs="Arial"/>
-          <w:noProof w:val="0"/>
-          <w:sz w:val="24"/>
-          <w:szCs w:val="24"/>
-          <w:lang w:val="pt-BR"/>
-        </w:rPr>
-        <w:t>React</w:t>
+        <w:t xml:space="preserve"> e Next</w:t>
       </w:r>
       <w:r>
         <w:rPr>
@@ -1627,7 +1676,6 @@
           <w:lang w:val="pt-BR"/>
         </w:rPr>
       </w:pPr>
-      <w:proofErr w:type="spellStart"/>
       <w:r>
         <w:rPr>
           <w:rFonts w:ascii="Arial" w:hAnsi="Arial" w:eastAsia="Arial" w:cs="Arial"/>
@@ -1638,9 +1686,8 @@
           <w:szCs w:val="24"/>
           <w:lang w:val="pt-BR"/>
         </w:rPr>
-        <w:t>DevOps</w:t>
-      </w:r>
-      <w:proofErr w:type="spellEnd"/>
+        <w:t>Versionamento</w:t>
+      </w:r>
       <w:r>
         <w:rPr>
           <w:rFonts w:ascii="Arial" w:hAnsi="Arial" w:eastAsia="Arial" w:cs="Arial"/>
@@ -1668,6 +1715,26 @@
           <w:lang w:val="pt-BR"/>
         </w:rPr>
       </w:pPr>
+      <w:r>
+        <w:rPr>
+          <w:rFonts w:ascii="Arial" w:hAnsi="Arial" w:eastAsia="Arial" w:cs="Arial"/>
+          <w:noProof w:val="0"/>
+          <w:sz w:val="24"/>
+          <w:szCs w:val="24"/>
+          <w:lang w:val="pt-BR"/>
+        </w:rPr>
+        <w:t>Version</w:t>
+      </w:r>
+      <w:r>
+        <w:rPr>
+          <w:rFonts w:ascii="Arial" w:hAnsi="Arial" w:eastAsia="Arial" w:cs="Arial"/>
+          <w:noProof w:val="0"/>
+          <w:sz w:val="24"/>
+          <w:szCs w:val="24"/>
+          <w:lang w:val="pt-BR"/>
+        </w:rPr>
+        <w:t xml:space="preserve"> </w:t>
+      </w:r>
       <w:proofErr w:type="spellStart"/>
       <w:r>
         <w:rPr>
@@ -1677,7 +1744,7 @@
           <w:szCs w:val="24"/>
           <w:lang w:val="pt-BR"/>
         </w:rPr>
-        <w:t>Version</w:t>
+        <w:t>Control</w:t>
       </w:r>
       <w:proofErr w:type="spellEnd"/>
       <w:r>
@@ -1688,7 +1755,7 @@
           <w:szCs w:val="24"/>
           <w:lang w:val="pt-BR"/>
         </w:rPr>
-        <w:t xml:space="preserve"> </w:t>
+        <w:t xml:space="preserve"> (</w:t>
       </w:r>
       <w:proofErr w:type="spellStart"/>
       <w:r>
@@ -1699,7 +1766,7 @@
           <w:szCs w:val="24"/>
           <w:lang w:val="pt-BR"/>
         </w:rPr>
-        <w:t>Control</w:t>
+        <w:t>Git</w:t>
       </w:r>
       <w:proofErr w:type="spellEnd"/>
       <w:r>
@@ -1710,32 +1777,216 @@
           <w:szCs w:val="24"/>
           <w:lang w:val="pt-BR"/>
         </w:rPr>
-        <w:t xml:space="preserve"> (</w:t>
-      </w:r>
-      <w:proofErr w:type="spellStart"/>
-      <w:r>
-        <w:rPr>
-          <w:rFonts w:ascii="Arial" w:hAnsi="Arial" w:eastAsia="Arial" w:cs="Arial"/>
-          <w:noProof w:val="0"/>
-          <w:sz w:val="24"/>
-          <w:szCs w:val="24"/>
-          <w:lang w:val="pt-BR"/>
-        </w:rPr>
-        <w:t>Git</w:t>
-      </w:r>
-      <w:proofErr w:type="spellEnd"/>
-      <w:r>
-        <w:rPr>
-          <w:rFonts w:ascii="Arial" w:hAnsi="Arial" w:eastAsia="Arial" w:cs="Arial"/>
-          <w:noProof w:val="0"/>
-          <w:sz w:val="24"/>
-          <w:szCs w:val="24"/>
-          <w:lang w:val="pt-BR"/>
-        </w:rPr>
         <w:t>)</w:t>
       </w:r>
     </w:p>
-    <w:p w14:noSpellErr="1">
+    <w:p>
+      <w:pPr>
+        <w:shd w:val="clear" w:color="auto" w:fill="D9D9D9" w:themeFill="background1" w:themeFillShade="D9"/>
+        <w:spacing w:after="200" w:line="276" w:lineRule="auto"/>
+        <w:jc w:val="center"/>
+        <w:rPr>
+          <w:rFonts w:ascii="Arial" w:hAnsi="Arial" w:eastAsia="Arial" w:cs="Arial"/>
+          <w:b w:val="0"/>
+          <w:bCs w:val="0"/>
+          <w:i w:val="0"/>
+          <w:iCs w:val="0"/>
+          <w:caps w:val="0"/>
+          <w:smallCaps w:val="0"/>
+          <w:noProof w:val="0"/>
+          <w:color w:val="000000" w:themeColor="text1" w:themeTint="FF" w:themeShade="FF"/>
+          <w:sz w:val="24"/>
+          <w:szCs w:val="24"/>
+          <w:lang w:val="pt-BR"/>
+        </w:rPr>
+      </w:pPr>
+      <w:r>
+        <w:rPr>
+          <w:rFonts w:ascii="Arial" w:hAnsi="Arial" w:eastAsia="Arial" w:cs="Arial"/>
+          <w:b w:val="1"/>
+          <w:bCs w:val="1"/>
+          <w:i w:val="0"/>
+          <w:iCs w:val="0"/>
+          <w:caps w:val="0"/>
+          <w:smallCaps w:val="0"/>
+          <w:strike w:val="0"/>
+          <w:dstrike w:val="0"/>
+          <w:noProof w:val="0"/>
+          <w:color w:val="000000" w:themeColor="text1" w:themeTint="FF" w:themeShade="FF"/>
+          <w:sz w:val="24"/>
+          <w:szCs w:val="24"/>
+          <w:u w:val="none"/>
+          <w:lang w:val="pt-BR"/>
+        </w:rPr>
+        <w:t>SOFT SKILLS</w:t>
+      </w:r>
+    </w:p>
+    <w:p>
+      <w:pPr>
+        <w:spacing w:before="0" w:beforeAutospacing="off" w:after="100" w:afterAutospacing="off" w:line="276" w:lineRule="auto"/>
+        <w:ind w:left="0"/>
+        <w:jc w:val="both"/>
+        <w:rPr>
+          <w:rFonts w:ascii="Arial" w:hAnsi="Arial" w:eastAsia="Arial" w:cs="Arial"/>
+          <w:b w:val="0"/>
+          <w:bCs w:val="0"/>
+          <w:i w:val="0"/>
+          <w:iCs w:val="0"/>
+          <w:caps w:val="0"/>
+          <w:smallCaps w:val="0"/>
+          <w:noProof w:val="0"/>
+          <w:color w:val="000000" w:themeColor="text1" w:themeTint="FF" w:themeShade="FF"/>
+          <w:sz w:val="24"/>
+          <w:szCs w:val="24"/>
+          <w:lang w:val="pt-BR"/>
+        </w:rPr>
+      </w:pPr>
+      <w:r>
+        <w:rPr>
+          <w:rFonts w:ascii="Arial" w:hAnsi="Arial" w:eastAsia="Arial" w:cs="Arial"/>
+          <w:b w:val="1"/>
+          <w:bCs w:val="1"/>
+          <w:i w:val="0"/>
+          <w:iCs w:val="0"/>
+          <w:caps w:val="0"/>
+          <w:smallCaps w:val="0"/>
+          <w:noProof w:val="0"/>
+          <w:color w:val="000000" w:themeColor="text1" w:themeTint="FF" w:themeShade="FF"/>
+          <w:sz w:val="24"/>
+          <w:szCs w:val="24"/>
+          <w:lang w:val="pt-BR"/>
+        </w:rPr>
+        <w:t>Comunicação e Colaboração:</w:t>
+      </w:r>
+      <w:r>
+        <w:rPr>
+          <w:rFonts w:ascii="Arial" w:hAnsi="Arial" w:eastAsia="Arial" w:cs="Arial"/>
+          <w:b w:val="0"/>
+          <w:bCs w:val="0"/>
+          <w:i w:val="0"/>
+          <w:iCs w:val="0"/>
+          <w:caps w:val="0"/>
+          <w:smallCaps w:val="0"/>
+          <w:noProof w:val="0"/>
+          <w:color w:val="000000" w:themeColor="text1" w:themeTint="FF" w:themeShade="FF"/>
+          <w:sz w:val="24"/>
+          <w:szCs w:val="24"/>
+          <w:lang w:val="pt-BR"/>
+        </w:rPr>
+        <w:t xml:space="preserve"> Foco em comunicação clara para trabalho colaborativo.</w:t>
+      </w:r>
+    </w:p>
+    <w:p>
+      <w:pPr>
+        <w:spacing w:before="0" w:beforeAutospacing="off" w:after="100" w:afterAutospacing="off" w:line="276" w:lineRule="auto"/>
+        <w:ind w:left="0"/>
+        <w:jc w:val="both"/>
+        <w:rPr>
+          <w:rFonts w:ascii="Arial" w:hAnsi="Arial" w:eastAsia="Arial" w:cs="Arial"/>
+          <w:b w:val="0"/>
+          <w:bCs w:val="0"/>
+          <w:i w:val="0"/>
+          <w:iCs w:val="0"/>
+          <w:caps w:val="0"/>
+          <w:smallCaps w:val="0"/>
+          <w:noProof w:val="0"/>
+          <w:color w:val="000000" w:themeColor="text1" w:themeTint="FF" w:themeShade="FF"/>
+          <w:sz w:val="24"/>
+          <w:szCs w:val="24"/>
+          <w:lang w:val="pt-BR"/>
+        </w:rPr>
+      </w:pPr>
+      <w:r>
+        <w:rPr>
+          <w:rFonts w:ascii="Arial" w:hAnsi="Arial" w:eastAsia="Arial" w:cs="Arial"/>
+          <w:b w:val="1"/>
+          <w:bCs w:val="1"/>
+          <w:i w:val="0"/>
+          <w:iCs w:val="0"/>
+          <w:caps w:val="0"/>
+          <w:smallCaps w:val="0"/>
+          <w:noProof w:val="0"/>
+          <w:color w:val="000000" w:themeColor="text1" w:themeTint="FF" w:themeShade="FF"/>
+          <w:sz w:val="24"/>
+          <w:szCs w:val="24"/>
+          <w:lang w:val="pt-BR"/>
+        </w:rPr>
+        <w:t>Atenção a Detalhes</w:t>
+      </w:r>
+      <w:r>
+        <w:rPr>
+          <w:rFonts w:ascii="Arial" w:hAnsi="Arial" w:eastAsia="Arial" w:cs="Arial"/>
+          <w:b w:val="0"/>
+          <w:bCs w:val="0"/>
+          <w:i w:val="0"/>
+          <w:iCs w:val="0"/>
+          <w:caps w:val="0"/>
+          <w:smallCaps w:val="0"/>
+          <w:noProof w:val="0"/>
+          <w:color w:val="000000" w:themeColor="text1" w:themeTint="FF" w:themeShade="FF"/>
+          <w:sz w:val="24"/>
+          <w:szCs w:val="24"/>
+          <w:lang w:val="pt-BR"/>
+        </w:rPr>
+        <w:t>: Busca contínua por precisão e qualidade no código.</w:t>
+      </w:r>
+    </w:p>
+    <w:p>
+      <w:pPr>
+        <w:spacing w:before="0" w:beforeAutospacing="off" w:after="300" w:afterAutospacing="off" w:line="276" w:lineRule="auto"/>
+        <w:ind w:left="0"/>
+        <w:jc w:val="both"/>
+        <w:rPr>
+          <w:rFonts w:ascii="Arial" w:hAnsi="Arial" w:eastAsia="Arial" w:cs="Arial"/>
+          <w:b w:val="0"/>
+          <w:bCs w:val="0"/>
+          <w:i w:val="0"/>
+          <w:iCs w:val="0"/>
+          <w:caps w:val="0"/>
+          <w:smallCaps w:val="0"/>
+          <w:noProof w:val="0"/>
+          <w:color w:val="000000" w:themeColor="text1" w:themeTint="FF" w:themeShade="FF"/>
+          <w:sz w:val="24"/>
+          <w:szCs w:val="24"/>
+          <w:lang w:val="pt-BR"/>
+        </w:rPr>
+      </w:pPr>
+      <w:r>
+        <w:rPr>
+          <w:rFonts w:ascii="Arial" w:hAnsi="Arial" w:eastAsia="Arial" w:cs="Arial"/>
+          <w:b w:val="1"/>
+          <w:bCs w:val="1"/>
+          <w:i w:val="0"/>
+          <w:iCs w:val="0"/>
+          <w:caps w:val="0"/>
+          <w:smallCaps w:val="0"/>
+          <w:noProof w:val="0"/>
+          <w:color w:val="000000" w:themeColor="text1" w:themeTint="FF" w:themeShade="FF"/>
+          <w:sz w:val="24"/>
+          <w:szCs w:val="24"/>
+          <w:lang w:val="pt-BR"/>
+        </w:rPr>
+        <w:t>Aprendizagem Contínua</w:t>
+      </w:r>
+      <w:r>
+        <w:rPr>
+          <w:rFonts w:ascii="Arial" w:hAnsi="Arial" w:eastAsia="Arial" w:cs="Arial"/>
+          <w:b w:val="0"/>
+          <w:bCs w:val="0"/>
+          <w:i w:val="0"/>
+          <w:iCs w:val="0"/>
+          <w:caps w:val="0"/>
+          <w:smallCaps w:val="0"/>
+          <w:noProof w:val="0"/>
+          <w:color w:val="000000" w:themeColor="text1" w:themeTint="FF" w:themeShade="FF"/>
+          <w:sz w:val="24"/>
+          <w:szCs w:val="24"/>
+          <w:lang w:val="pt-BR"/>
+        </w:rPr>
+        <w:t>: Comprometida em manter-se atualizada com as melhores práticas e novas tecnologias.</w:t>
+      </w:r>
+    </w:p>
+    <w:p>
       <w:pPr>
         <w:pStyle w:val="Normal"/>
         <w:shd w:val="clear" w:color="auto" w:fill="D9D9D9" w:themeFill="background1" w:themeFillShade="D9"/>
@@ -1759,7 +2010,18 @@
           <w:szCs w:val="24"/>
           <w:u w:val="none"/>
         </w:rPr>
-        <w:t>CURSOS</w:t>
+        <w:t>C</w:t>
+      </w:r>
+      <w:r>
+        <w:rPr>
+          <w:rFonts w:ascii="Arial" w:hAnsi="Arial" w:eastAsia="Arial" w:cs="Arial"/>
+          <w:b w:val="1"/>
+          <w:bCs w:val="1"/>
+          <w:sz w:val="24"/>
+          <w:szCs w:val="24"/>
+          <w:u w:val="none"/>
+        </w:rPr>
+        <w:t>ERTIFICADOS E CURSOS</w:t>
       </w:r>
     </w:p>
     <w:p>
@@ -2017,7 +2279,7 @@
         <w:t>Trabalhando em equipes ágeis - Dio</w:t>
       </w:r>
     </w:p>
-    <w:p w14:noSpellErr="1">
+    <w:p>
       <w:pPr>
         <w:pStyle w:val="Normal"/>
         <w:spacing w:after="0" w:line="360" w:lineRule="auto"/>
@@ -2033,7 +2295,69 @@
           <w:sz w:val="24"/>
           <w:szCs w:val="24"/>
         </w:rPr>
-        <w:t>Curso de extensão | Criando Minha Primeira Página Web Utilizando HTML e CSS - Uninter</w:t>
+        <w:t>Curso de extensão | Criando Minha Primeira Página Web Utilizando HTML e CSS</w:t>
+      </w:r>
+      <w:r>
+        <w:rPr>
+          <w:rFonts w:ascii="Arial" w:hAnsi="Arial" w:eastAsia="Arial" w:cs="Arial"/>
+          <w:sz w:val="24"/>
+          <w:szCs w:val="24"/>
+        </w:rPr>
+        <w:t xml:space="preserve"> – </w:t>
+      </w:r>
+      <w:r>
+        <w:rPr>
+          <w:rFonts w:ascii="Arial" w:hAnsi="Arial" w:eastAsia="Arial" w:cs="Arial"/>
+          <w:sz w:val="24"/>
+          <w:szCs w:val="24"/>
+        </w:rPr>
+        <w:t>Uninter</w:t>
+      </w:r>
+    </w:p>
+    <w:p>
+      <w:pPr>
+        <w:pStyle w:val="Normal"/>
+        <w:spacing w:after="0" w:line="360" w:lineRule="auto"/>
+        <w:rPr>
+          <w:rFonts w:ascii="Arial" w:hAnsi="Arial" w:eastAsia="Arial" w:cs="Arial"/>
+          <w:sz w:val="24"/>
+          <w:szCs w:val="24"/>
+        </w:rPr>
+      </w:pPr>
+      <w:r>
+        <w:rPr>
+          <w:rFonts w:ascii="Arial" w:hAnsi="Arial" w:eastAsia="Arial" w:cs="Arial"/>
+          <w:sz w:val="24"/>
+          <w:szCs w:val="24"/>
+        </w:rPr>
+        <w:t>Resolução</w:t>
+      </w:r>
+      <w:r>
+        <w:rPr>
+          <w:rFonts w:ascii="Arial" w:hAnsi="Arial" w:eastAsia="Arial" w:cs="Arial"/>
+          <w:sz w:val="24"/>
+          <w:szCs w:val="24"/>
+        </w:rPr>
+        <w:t xml:space="preserve"> de Problemas – HackerRank</w:t>
+      </w:r>
+    </w:p>
+    <w:p>
+      <w:pPr>
+        <w:pStyle w:val="Normal"/>
+        <w:spacing w:after="0" w:line="360" w:lineRule="auto"/>
+        <w:rPr>
+          <w:rFonts w:ascii="Arial" w:hAnsi="Arial" w:eastAsia="Arial" w:cs="Arial"/>
+          <w:sz w:val="24"/>
+          <w:szCs w:val="24"/>
+        </w:rPr>
+      </w:pPr>
+      <w:r>
+        <w:rPr>
+          <w:rFonts w:ascii="Arial" w:hAnsi="Arial" w:eastAsia="Arial" w:cs="Arial"/>
+          <w:sz w:val="24"/>
+          <w:szCs w:val="24"/>
+        </w:rPr>
+        <w:t>Java (básico) - HackerRank</w:t>
       </w:r>
     </w:p>
     <w:sectPr>

</xml_diff>